<commit_message>
bath the kid then edit
</commit_message>
<xml_diff>
--- a/Week8_Experiment_DataStorage/BachmeierNTIM7020-8.docx
+++ b/Week8_Experiment_DataStorage/BachmeierNTIM7020-8.docx
@@ -83,10 +83,949 @@
         <w:br w:type="page"/>
       </w:r>
     </w:p>
+    <w:sdt>
+      <w:sdtPr>
+        <w:id w:val="-1765683153"/>
+        <w:docPartObj>
+          <w:docPartGallery w:val="Table of Contents"/>
+          <w:docPartUnique/>
+        </w:docPartObj>
+      </w:sdtPr>
+      <w:sdtEndPr>
+        <w:rPr>
+          <w:bCs/>
+          <w:noProof/>
+        </w:rPr>
+      </w:sdtEndPr>
+      <w:sdtContent>
+        <w:p>
+          <w:pPr>
+            <w:pStyle w:val="Heading1"/>
+          </w:pPr>
+          <w:r>
+            <w:t>Table of Contents</w:t>
+          </w:r>
+        </w:p>
+        <w:p>
+          <w:pPr>
+            <w:pStyle w:val="TOC1"/>
+            <w:tabs>
+              <w:tab w:val="right" w:leader="dot" w:pos="9350"/>
+            </w:tabs>
+            <w:rPr>
+              <w:noProof/>
+            </w:rPr>
+          </w:pPr>
+          <w:r>
+            <w:fldChar w:fldCharType="begin"/>
+          </w:r>
+          <w:r>
+            <w:instrText xml:space="preserve"> TOC \o "1-3" \h \z \u </w:instrText>
+          </w:r>
+          <w:r>
+            <w:fldChar w:fldCharType="separate"/>
+          </w:r>
+          <w:hyperlink w:anchor="_Toc30964888" w:history="1">
+            <w:r>
+              <w:rPr>
+                <w:rStyle w:val="Hyperlink"/>
+                <w:noProof/>
+              </w:rPr>
+              <w:t>Exploring the Not Only SQL World</w:t>
+            </w:r>
+            <w:r>
+              <w:rPr>
+                <w:noProof/>
+                <w:webHidden/>
+              </w:rPr>
+              <w:tab/>
+            </w:r>
+            <w:r>
+              <w:rPr>
+                <w:noProof/>
+                <w:webHidden/>
+              </w:rPr>
+              <w:fldChar w:fldCharType="begin"/>
+            </w:r>
+            <w:r>
+              <w:rPr>
+                <w:noProof/>
+                <w:webHidden/>
+              </w:rPr>
+              <w:instrText xml:space="preserve"> PAGEREF _Toc30964888 \h </w:instrText>
+            </w:r>
+            <w:r>
+              <w:rPr>
+                <w:noProof/>
+                <w:webHidden/>
+              </w:rPr>
+            </w:r>
+            <w:r>
+              <w:rPr>
+                <w:noProof/>
+                <w:webHidden/>
+              </w:rPr>
+              <w:fldChar w:fldCharType="separate"/>
+            </w:r>
+            <w:r>
+              <w:rPr>
+                <w:noProof/>
+                <w:webHidden/>
+              </w:rPr>
+              <w:t>2</w:t>
+            </w:r>
+            <w:r>
+              <w:rPr>
+                <w:noProof/>
+                <w:webHidden/>
+              </w:rPr>
+              <w:fldChar w:fldCharType="end"/>
+            </w:r>
+          </w:hyperlink>
+        </w:p>
+        <w:p>
+          <w:pPr>
+            <w:pStyle w:val="TOC2"/>
+            <w:tabs>
+              <w:tab w:val="right" w:leader="dot" w:pos="9350"/>
+            </w:tabs>
+            <w:rPr>
+              <w:noProof/>
+            </w:rPr>
+          </w:pPr>
+          <w:hyperlink w:anchor="_Toc30964889" w:history="1">
+            <w:r>
+              <w:rPr>
+                <w:rStyle w:val="Hyperlink"/>
+                <w:noProof/>
+              </w:rPr>
+              <w:t>Describe the Issue</w:t>
+            </w:r>
+            <w:r>
+              <w:rPr>
+                <w:noProof/>
+                <w:webHidden/>
+              </w:rPr>
+              <w:tab/>
+            </w:r>
+            <w:r>
+              <w:rPr>
+                <w:noProof/>
+                <w:webHidden/>
+              </w:rPr>
+              <w:fldChar w:fldCharType="begin"/>
+            </w:r>
+            <w:r>
+              <w:rPr>
+                <w:noProof/>
+                <w:webHidden/>
+              </w:rPr>
+              <w:instrText xml:space="preserve"> PAGEREF _Toc30964889 \h </w:instrText>
+            </w:r>
+            <w:r>
+              <w:rPr>
+                <w:noProof/>
+                <w:webHidden/>
+              </w:rPr>
+            </w:r>
+            <w:r>
+              <w:rPr>
+                <w:noProof/>
+                <w:webHidden/>
+              </w:rPr>
+              <w:fldChar w:fldCharType="separate"/>
+            </w:r>
+            <w:r>
+              <w:rPr>
+                <w:noProof/>
+                <w:webHidden/>
+              </w:rPr>
+              <w:t>2</w:t>
+            </w:r>
+            <w:r>
+              <w:rPr>
+                <w:noProof/>
+                <w:webHidden/>
+              </w:rPr>
+              <w:fldChar w:fldCharType="end"/>
+            </w:r>
+          </w:hyperlink>
+        </w:p>
+        <w:p>
+          <w:pPr>
+            <w:pStyle w:val="TOC2"/>
+            <w:tabs>
+              <w:tab w:val="right" w:leader="dot" w:pos="9350"/>
+            </w:tabs>
+            <w:rPr>
+              <w:noProof/>
+            </w:rPr>
+          </w:pPr>
+          <w:hyperlink w:anchor="_Toc30964890" w:history="1">
+            <w:r>
+              <w:rPr>
+                <w:rStyle w:val="Hyperlink"/>
+                <w:noProof/>
+              </w:rPr>
+              <w:t>Describe the accomplishments and limitations</w:t>
+            </w:r>
+            <w:r>
+              <w:rPr>
+                <w:noProof/>
+                <w:webHidden/>
+              </w:rPr>
+              <w:tab/>
+            </w:r>
+            <w:r>
+              <w:rPr>
+                <w:noProof/>
+                <w:webHidden/>
+              </w:rPr>
+              <w:fldChar w:fldCharType="begin"/>
+            </w:r>
+            <w:r>
+              <w:rPr>
+                <w:noProof/>
+                <w:webHidden/>
+              </w:rPr>
+              <w:instrText xml:space="preserve"> PAGEREF _Toc30964890 \h </w:instrText>
+            </w:r>
+            <w:r>
+              <w:rPr>
+                <w:noProof/>
+                <w:webHidden/>
+              </w:rPr>
+            </w:r>
+            <w:r>
+              <w:rPr>
+                <w:noProof/>
+                <w:webHidden/>
+              </w:rPr>
+              <w:fldChar w:fldCharType="separate"/>
+            </w:r>
+            <w:r>
+              <w:rPr>
+                <w:noProof/>
+                <w:webHidden/>
+              </w:rPr>
+              <w:t>3</w:t>
+            </w:r>
+            <w:r>
+              <w:rPr>
+                <w:noProof/>
+                <w:webHidden/>
+              </w:rPr>
+              <w:fldChar w:fldCharType="end"/>
+            </w:r>
+          </w:hyperlink>
+        </w:p>
+        <w:p>
+          <w:pPr>
+            <w:pStyle w:val="TOC2"/>
+            <w:tabs>
+              <w:tab w:val="right" w:leader="dot" w:pos="9350"/>
+            </w:tabs>
+            <w:rPr>
+              <w:noProof/>
+            </w:rPr>
+          </w:pPr>
+          <w:hyperlink w:anchor="_Toc30964891" w:history="1">
+            <w:r>
+              <w:rPr>
+                <w:rStyle w:val="Hyperlink"/>
+                <w:noProof/>
+              </w:rPr>
+              <w:t>Describe the results and contributions</w:t>
+            </w:r>
+            <w:r>
+              <w:rPr>
+                <w:noProof/>
+                <w:webHidden/>
+              </w:rPr>
+              <w:tab/>
+            </w:r>
+            <w:r>
+              <w:rPr>
+                <w:noProof/>
+                <w:webHidden/>
+              </w:rPr>
+              <w:fldChar w:fldCharType="begin"/>
+            </w:r>
+            <w:r>
+              <w:rPr>
+                <w:noProof/>
+                <w:webHidden/>
+              </w:rPr>
+              <w:instrText xml:space="preserve"> PAGEREF _Toc30964891 \h </w:instrText>
+            </w:r>
+            <w:r>
+              <w:rPr>
+                <w:noProof/>
+                <w:webHidden/>
+              </w:rPr>
+            </w:r>
+            <w:r>
+              <w:rPr>
+                <w:noProof/>
+                <w:webHidden/>
+              </w:rPr>
+              <w:fldChar w:fldCharType="separate"/>
+            </w:r>
+            <w:r>
+              <w:rPr>
+                <w:noProof/>
+                <w:webHidden/>
+              </w:rPr>
+              <w:t>5</w:t>
+            </w:r>
+            <w:r>
+              <w:rPr>
+                <w:noProof/>
+                <w:webHidden/>
+              </w:rPr>
+              <w:fldChar w:fldCharType="end"/>
+            </w:r>
+          </w:hyperlink>
+        </w:p>
+        <w:p>
+          <w:pPr>
+            <w:pStyle w:val="TOC1"/>
+            <w:tabs>
+              <w:tab w:val="right" w:leader="dot" w:pos="9350"/>
+            </w:tabs>
+            <w:rPr>
+              <w:noProof/>
+            </w:rPr>
+          </w:pPr>
+          <w:hyperlink w:anchor="_Toc30964892" w:history="1">
+            <w:r>
+              <w:rPr>
+                <w:rStyle w:val="Hyperlink"/>
+                <w:noProof/>
+              </w:rPr>
+              <w:t>Reproducing the Results</w:t>
+            </w:r>
+            <w:r>
+              <w:rPr>
+                <w:noProof/>
+                <w:webHidden/>
+              </w:rPr>
+              <w:tab/>
+            </w:r>
+            <w:r>
+              <w:rPr>
+                <w:noProof/>
+                <w:webHidden/>
+              </w:rPr>
+              <w:fldChar w:fldCharType="begin"/>
+            </w:r>
+            <w:r>
+              <w:rPr>
+                <w:noProof/>
+                <w:webHidden/>
+              </w:rPr>
+              <w:instrText xml:space="preserve"> PAGEREF _Toc30964892 \h </w:instrText>
+            </w:r>
+            <w:r>
+              <w:rPr>
+                <w:noProof/>
+                <w:webHidden/>
+              </w:rPr>
+            </w:r>
+            <w:r>
+              <w:rPr>
+                <w:noProof/>
+                <w:webHidden/>
+              </w:rPr>
+              <w:fldChar w:fldCharType="separate"/>
+            </w:r>
+            <w:r>
+              <w:rPr>
+                <w:noProof/>
+                <w:webHidden/>
+              </w:rPr>
+              <w:t>6</w:t>
+            </w:r>
+            <w:r>
+              <w:rPr>
+                <w:noProof/>
+                <w:webHidden/>
+              </w:rPr>
+              <w:fldChar w:fldCharType="end"/>
+            </w:r>
+          </w:hyperlink>
+        </w:p>
+        <w:p>
+          <w:pPr>
+            <w:pStyle w:val="TOC2"/>
+            <w:tabs>
+              <w:tab w:val="right" w:leader="dot" w:pos="9350"/>
+            </w:tabs>
+            <w:rPr>
+              <w:noProof/>
+            </w:rPr>
+          </w:pPr>
+          <w:hyperlink w:anchor="_Toc30964893" w:history="1">
+            <w:r>
+              <w:rPr>
+                <w:rStyle w:val="Hyperlink"/>
+                <w:noProof/>
+              </w:rPr>
+              <w:t>Describe the data sets used</w:t>
+            </w:r>
+            <w:r>
+              <w:rPr>
+                <w:noProof/>
+                <w:webHidden/>
+              </w:rPr>
+              <w:tab/>
+            </w:r>
+            <w:r>
+              <w:rPr>
+                <w:noProof/>
+                <w:webHidden/>
+              </w:rPr>
+              <w:fldChar w:fldCharType="begin"/>
+            </w:r>
+            <w:r>
+              <w:rPr>
+                <w:noProof/>
+                <w:webHidden/>
+              </w:rPr>
+              <w:instrText xml:space="preserve"> PAGEREF _Toc30964893 \h </w:instrText>
+            </w:r>
+            <w:r>
+              <w:rPr>
+                <w:noProof/>
+                <w:webHidden/>
+              </w:rPr>
+            </w:r>
+            <w:r>
+              <w:rPr>
+                <w:noProof/>
+                <w:webHidden/>
+              </w:rPr>
+              <w:fldChar w:fldCharType="separate"/>
+            </w:r>
+            <w:r>
+              <w:rPr>
+                <w:noProof/>
+                <w:webHidden/>
+              </w:rPr>
+              <w:t>6</w:t>
+            </w:r>
+            <w:r>
+              <w:rPr>
+                <w:noProof/>
+                <w:webHidden/>
+              </w:rPr>
+              <w:fldChar w:fldCharType="end"/>
+            </w:r>
+          </w:hyperlink>
+        </w:p>
+        <w:p>
+          <w:pPr>
+            <w:pStyle w:val="TOC2"/>
+            <w:tabs>
+              <w:tab w:val="right" w:leader="dot" w:pos="9350"/>
+            </w:tabs>
+            <w:rPr>
+              <w:noProof/>
+            </w:rPr>
+          </w:pPr>
+          <w:hyperlink w:anchor="_Toc30964894" w:history="1">
+            <w:r>
+              <w:rPr>
+                <w:rStyle w:val="Hyperlink"/>
+                <w:noProof/>
+              </w:rPr>
+              <w:t>Describe the data stores used</w:t>
+            </w:r>
+            <w:r>
+              <w:rPr>
+                <w:noProof/>
+                <w:webHidden/>
+              </w:rPr>
+              <w:tab/>
+            </w:r>
+            <w:r>
+              <w:rPr>
+                <w:noProof/>
+                <w:webHidden/>
+              </w:rPr>
+              <w:fldChar w:fldCharType="begin"/>
+            </w:r>
+            <w:r>
+              <w:rPr>
+                <w:noProof/>
+                <w:webHidden/>
+              </w:rPr>
+              <w:instrText xml:space="preserve"> PAGEREF _Toc30964894 \h </w:instrText>
+            </w:r>
+            <w:r>
+              <w:rPr>
+                <w:noProof/>
+                <w:webHidden/>
+              </w:rPr>
+            </w:r>
+            <w:r>
+              <w:rPr>
+                <w:noProof/>
+                <w:webHidden/>
+              </w:rPr>
+              <w:fldChar w:fldCharType="separate"/>
+            </w:r>
+            <w:r>
+              <w:rPr>
+                <w:noProof/>
+                <w:webHidden/>
+              </w:rPr>
+              <w:t>7</w:t>
+            </w:r>
+            <w:r>
+              <w:rPr>
+                <w:noProof/>
+                <w:webHidden/>
+              </w:rPr>
+              <w:fldChar w:fldCharType="end"/>
+            </w:r>
+          </w:hyperlink>
+        </w:p>
+        <w:p>
+          <w:pPr>
+            <w:pStyle w:val="TOC2"/>
+            <w:tabs>
+              <w:tab w:val="right" w:leader="dot" w:pos="9350"/>
+            </w:tabs>
+            <w:rPr>
+              <w:noProof/>
+            </w:rPr>
+          </w:pPr>
+          <w:hyperlink w:anchor="_Toc30964895" w:history="1">
+            <w:r>
+              <w:rPr>
+                <w:rStyle w:val="Hyperlink"/>
+                <w:noProof/>
+              </w:rPr>
+              <w:t>What are the observations from data loading</w:t>
+            </w:r>
+            <w:r>
+              <w:rPr>
+                <w:noProof/>
+                <w:webHidden/>
+              </w:rPr>
+              <w:tab/>
+            </w:r>
+            <w:r>
+              <w:rPr>
+                <w:noProof/>
+                <w:webHidden/>
+              </w:rPr>
+              <w:fldChar w:fldCharType="begin"/>
+            </w:r>
+            <w:r>
+              <w:rPr>
+                <w:noProof/>
+                <w:webHidden/>
+              </w:rPr>
+              <w:instrText xml:space="preserve"> PAGEREF _Toc30964895 \h </w:instrText>
+            </w:r>
+            <w:r>
+              <w:rPr>
+                <w:noProof/>
+                <w:webHidden/>
+              </w:rPr>
+            </w:r>
+            <w:r>
+              <w:rPr>
+                <w:noProof/>
+                <w:webHidden/>
+              </w:rPr>
+              <w:fldChar w:fldCharType="separate"/>
+            </w:r>
+            <w:r>
+              <w:rPr>
+                <w:noProof/>
+                <w:webHidden/>
+              </w:rPr>
+              <w:t>7</w:t>
+            </w:r>
+            <w:r>
+              <w:rPr>
+                <w:noProof/>
+                <w:webHidden/>
+              </w:rPr>
+              <w:fldChar w:fldCharType="end"/>
+            </w:r>
+          </w:hyperlink>
+        </w:p>
+        <w:p>
+          <w:pPr>
+            <w:pStyle w:val="TOC2"/>
+            <w:tabs>
+              <w:tab w:val="right" w:leader="dot" w:pos="9350"/>
+            </w:tabs>
+            <w:rPr>
+              <w:noProof/>
+            </w:rPr>
+          </w:pPr>
+          <w:hyperlink w:anchor="_Toc30964896" w:history="1">
+            <w:r>
+              <w:rPr>
+                <w:rStyle w:val="Hyperlink"/>
+                <w:noProof/>
+              </w:rPr>
+              <w:t>How did the queries differ</w:t>
+            </w:r>
+            <w:r>
+              <w:rPr>
+                <w:noProof/>
+                <w:webHidden/>
+              </w:rPr>
+              <w:tab/>
+            </w:r>
+            <w:r>
+              <w:rPr>
+                <w:noProof/>
+                <w:webHidden/>
+              </w:rPr>
+              <w:fldChar w:fldCharType="begin"/>
+            </w:r>
+            <w:r>
+              <w:rPr>
+                <w:noProof/>
+                <w:webHidden/>
+              </w:rPr>
+              <w:instrText xml:space="preserve"> PAGEREF _Toc30964896 \h </w:instrText>
+            </w:r>
+            <w:r>
+              <w:rPr>
+                <w:noProof/>
+                <w:webHidden/>
+              </w:rPr>
+            </w:r>
+            <w:r>
+              <w:rPr>
+                <w:noProof/>
+                <w:webHidden/>
+              </w:rPr>
+              <w:fldChar w:fldCharType="separate"/>
+            </w:r>
+            <w:r>
+              <w:rPr>
+                <w:noProof/>
+                <w:webHidden/>
+              </w:rPr>
+              <w:t>9</w:t>
+            </w:r>
+            <w:r>
+              <w:rPr>
+                <w:noProof/>
+                <w:webHidden/>
+              </w:rPr>
+              <w:fldChar w:fldCharType="end"/>
+            </w:r>
+          </w:hyperlink>
+        </w:p>
+        <w:p>
+          <w:pPr>
+            <w:pStyle w:val="TOC2"/>
+            <w:tabs>
+              <w:tab w:val="right" w:leader="dot" w:pos="9350"/>
+            </w:tabs>
+            <w:rPr>
+              <w:noProof/>
+            </w:rPr>
+          </w:pPr>
+          <w:hyperlink w:anchor="_Toc30964897" w:history="1">
+            <w:r>
+              <w:rPr>
+                <w:rStyle w:val="Hyperlink"/>
+                <w:noProof/>
+              </w:rPr>
+              <w:t>How flexible are the query engines</w:t>
+            </w:r>
+            <w:r>
+              <w:rPr>
+                <w:noProof/>
+                <w:webHidden/>
+              </w:rPr>
+              <w:tab/>
+            </w:r>
+            <w:r>
+              <w:rPr>
+                <w:noProof/>
+                <w:webHidden/>
+              </w:rPr>
+              <w:fldChar w:fldCharType="begin"/>
+            </w:r>
+            <w:r>
+              <w:rPr>
+                <w:noProof/>
+                <w:webHidden/>
+              </w:rPr>
+              <w:instrText xml:space="preserve"> PAGEREF _Toc30964897 \h </w:instrText>
+            </w:r>
+            <w:r>
+              <w:rPr>
+                <w:noProof/>
+                <w:webHidden/>
+              </w:rPr>
+            </w:r>
+            <w:r>
+              <w:rPr>
+                <w:noProof/>
+                <w:webHidden/>
+              </w:rPr>
+              <w:fldChar w:fldCharType="separate"/>
+            </w:r>
+            <w:r>
+              <w:rPr>
+                <w:noProof/>
+                <w:webHidden/>
+              </w:rPr>
+              <w:t>10</w:t>
+            </w:r>
+            <w:r>
+              <w:rPr>
+                <w:noProof/>
+                <w:webHidden/>
+              </w:rPr>
+              <w:fldChar w:fldCharType="end"/>
+            </w:r>
+          </w:hyperlink>
+        </w:p>
+        <w:p>
+          <w:pPr>
+            <w:pStyle w:val="TOC1"/>
+            <w:tabs>
+              <w:tab w:val="right" w:leader="dot" w:pos="9350"/>
+            </w:tabs>
+            <w:rPr>
+              <w:noProof/>
+            </w:rPr>
+          </w:pPr>
+          <w:hyperlink w:anchor="_Toc30964898" w:history="1">
+            <w:r>
+              <w:rPr>
+                <w:rStyle w:val="Hyperlink"/>
+                <w:noProof/>
+              </w:rPr>
+              <w:t>What are the conclusions</w:t>
+            </w:r>
+            <w:r>
+              <w:rPr>
+                <w:noProof/>
+                <w:webHidden/>
+              </w:rPr>
+              <w:tab/>
+            </w:r>
+            <w:r>
+              <w:rPr>
+                <w:noProof/>
+                <w:webHidden/>
+              </w:rPr>
+              <w:fldChar w:fldCharType="begin"/>
+            </w:r>
+            <w:r>
+              <w:rPr>
+                <w:noProof/>
+                <w:webHidden/>
+              </w:rPr>
+              <w:instrText xml:space="preserve"> PAGEREF _Toc30964898 \h </w:instrText>
+            </w:r>
+            <w:r>
+              <w:rPr>
+                <w:noProof/>
+                <w:webHidden/>
+              </w:rPr>
+            </w:r>
+            <w:r>
+              <w:rPr>
+                <w:noProof/>
+                <w:webHidden/>
+              </w:rPr>
+              <w:fldChar w:fldCharType="separate"/>
+            </w:r>
+            <w:r>
+              <w:rPr>
+                <w:noProof/>
+                <w:webHidden/>
+              </w:rPr>
+              <w:t>11</w:t>
+            </w:r>
+            <w:r>
+              <w:rPr>
+                <w:noProof/>
+                <w:webHidden/>
+              </w:rPr>
+              <w:fldChar w:fldCharType="end"/>
+            </w:r>
+          </w:hyperlink>
+        </w:p>
+        <w:p>
+          <w:pPr>
+            <w:pStyle w:val="TOC1"/>
+            <w:tabs>
+              <w:tab w:val="right" w:leader="dot" w:pos="9350"/>
+            </w:tabs>
+            <w:rPr>
+              <w:noProof/>
+            </w:rPr>
+          </w:pPr>
+          <w:hyperlink w:anchor="_Toc30964899" w:history="1">
+            <w:r>
+              <w:rPr>
+                <w:rStyle w:val="Hyperlink"/>
+                <w:noProof/>
+              </w:rPr>
+              <w:t>Appendix</w:t>
+            </w:r>
+            <w:r>
+              <w:rPr>
+                <w:noProof/>
+                <w:webHidden/>
+              </w:rPr>
+              <w:tab/>
+            </w:r>
+            <w:r>
+              <w:rPr>
+                <w:noProof/>
+                <w:webHidden/>
+              </w:rPr>
+              <w:fldChar w:fldCharType="begin"/>
+            </w:r>
+            <w:r>
+              <w:rPr>
+                <w:noProof/>
+                <w:webHidden/>
+              </w:rPr>
+              <w:instrText xml:space="preserve"> PAGEREF _Toc30964899 \h </w:instrText>
+            </w:r>
+            <w:r>
+              <w:rPr>
+                <w:noProof/>
+                <w:webHidden/>
+              </w:rPr>
+            </w:r>
+            <w:r>
+              <w:rPr>
+                <w:noProof/>
+                <w:webHidden/>
+              </w:rPr>
+              <w:fldChar w:fldCharType="separate"/>
+            </w:r>
+            <w:r>
+              <w:rPr>
+                <w:noProof/>
+                <w:webHidden/>
+              </w:rPr>
+              <w:t>13</w:t>
+            </w:r>
+            <w:r>
+              <w:rPr>
+                <w:noProof/>
+                <w:webHidden/>
+              </w:rPr>
+              <w:fldChar w:fldCharType="end"/>
+            </w:r>
+          </w:hyperlink>
+        </w:p>
+        <w:p>
+          <w:pPr>
+            <w:pStyle w:val="TOC1"/>
+            <w:tabs>
+              <w:tab w:val="right" w:leader="dot" w:pos="9350"/>
+            </w:tabs>
+            <w:rPr>
+              <w:noProof/>
+            </w:rPr>
+          </w:pPr>
+          <w:hyperlink w:anchor="_Toc30964900" w:history="1">
+            <w:r>
+              <w:rPr>
+                <w:rStyle w:val="Hyperlink"/>
+                <w:noProof/>
+              </w:rPr>
+              <w:t>References</w:t>
+            </w:r>
+            <w:r>
+              <w:rPr>
+                <w:noProof/>
+                <w:webHidden/>
+              </w:rPr>
+              <w:tab/>
+            </w:r>
+            <w:r>
+              <w:rPr>
+                <w:noProof/>
+                <w:webHidden/>
+              </w:rPr>
+              <w:fldChar w:fldCharType="begin"/>
+            </w:r>
+            <w:r>
+              <w:rPr>
+                <w:noProof/>
+                <w:webHidden/>
+              </w:rPr>
+              <w:instrText xml:space="preserve"> PAGEREF _Toc30964900 \h </w:instrText>
+            </w:r>
+            <w:r>
+              <w:rPr>
+                <w:noProof/>
+                <w:webHidden/>
+              </w:rPr>
+            </w:r>
+            <w:r>
+              <w:rPr>
+                <w:noProof/>
+                <w:webHidden/>
+              </w:rPr>
+              <w:fldChar w:fldCharType="separate"/>
+            </w:r>
+            <w:r>
+              <w:rPr>
+                <w:noProof/>
+                <w:webHidden/>
+              </w:rPr>
+              <w:t>15</w:t>
+            </w:r>
+            <w:r>
+              <w:rPr>
+                <w:noProof/>
+                <w:webHidden/>
+              </w:rPr>
+              <w:fldChar w:fldCharType="end"/>
+            </w:r>
+          </w:hyperlink>
+        </w:p>
+        <w:p>
+          <w:r>
+            <w:rPr>
+              <w:b/>
+              <w:bCs/>
+              <w:noProof/>
+            </w:rPr>
+            <w:fldChar w:fldCharType="end"/>
+          </w:r>
+        </w:p>
+      </w:sdtContent>
+    </w:sdt>
     <w:p>
       <w:pPr>
-        <w:pStyle w:val="Title"/>
-      </w:pPr>
+        <w:rPr>
+          <w:b/>
+        </w:rPr>
+      </w:pPr>
+      <w:r>
+        <w:br w:type="page"/>
+      </w:r>
+    </w:p>
+    <w:p>
+      <w:pPr>
+        <w:pStyle w:val="Heading1"/>
+      </w:pPr>
+      <w:bookmarkStart w:id="0" w:name="_Toc30964888"/>
       <w:r>
         <w:lastRenderedPageBreak/>
         <w:t>Exploring the</w:t>
@@ -97,14 +1036,17 @@
       <w:r>
         <w:t>Not Only SQL World</w:t>
       </w:r>
+      <w:bookmarkEnd w:id="0"/>
     </w:p>
     <w:p>
       <w:pPr>
         <w:pStyle w:val="Heading2"/>
       </w:pPr>
+      <w:bookmarkStart w:id="1" w:name="_Toc30964889"/>
       <w:r>
         <w:t>Describe the Issue</w:t>
       </w:r>
+      <w:bookmarkEnd w:id="1"/>
     </w:p>
     <w:p>
       <w:r>
@@ -124,7 +1066,91 @@
         <w:t>.</w:t>
       </w:r>
       <w:r>
-        <w:t xml:space="preserve">  Just as there are multiple data structures with distinct scenario-specific optimizations, this concept recurses into the design decisions of different data management solutions.  Not Only SQL (NoSQL) is a broad category of technologies that exploit these distinctions to enable built-for-purpose expert systems, in contrast to traditional general-purpose relational technologies.  With the emergence of IoT, Cloud, Big Data, and Mobile (ICBM)—businesses need to adopt NoSQL solutions that are specific to the problem and not assume that one size fits all.  </w:t>
+        <w:t xml:space="preserve">  Just as there are multiple data structures with distinct scenario-specific optimizations, this concept recurses into the design decisions of different data management solutions</w:t>
+      </w:r>
+      <w:sdt>
+        <w:sdtPr>
+          <w:id w:val="-683745783"/>
+          <w:citation/>
+        </w:sdtPr>
+        <w:sdtContent>
+          <w:r>
+            <w:fldChar w:fldCharType="begin"/>
+          </w:r>
+          <w:r>
+            <w:instrText xml:space="preserve"> CITATION Man17 \l 1033 </w:instrText>
+          </w:r>
+          <w:r>
+            <w:fldChar w:fldCharType="separate"/>
+          </w:r>
+          <w:r>
+            <w:rPr>
+              <w:noProof/>
+            </w:rPr>
+            <w:t xml:space="preserve"> (Mansouri, Nadjaran, &amp; Buyya, 2017)</w:t>
+          </w:r>
+          <w:r>
+            <w:fldChar w:fldCharType="end"/>
+          </w:r>
+        </w:sdtContent>
+      </w:sdt>
+      <w:r>
+        <w:t>.  Not Only SQL (NoSQL) is a broad category of technologies that exploit these distinctions to enable built-for-purpose expert systems, in contrast to traditional general-purpose relational technologies.  With the emergence of IoT, Cloud, Big Data, and Mobile (ICBM)—businesses need to adopt NoSQL solutions that are specific to the problem and not assume that one size fits all</w:t>
+      </w:r>
+      <w:sdt>
+        <w:sdtPr>
+          <w:id w:val="-582453784"/>
+          <w:citation/>
+        </w:sdtPr>
+        <w:sdtContent>
+          <w:r>
+            <w:fldChar w:fldCharType="begin"/>
+          </w:r>
+          <w:r>
+            <w:instrText xml:space="preserve"> CITATION Par18 \l 1033 </w:instrText>
+          </w:r>
+          <w:r>
+            <w:fldChar w:fldCharType="separate"/>
+          </w:r>
+          <w:r>
+            <w:rPr>
+              <w:noProof/>
+            </w:rPr>
+            <w:t xml:space="preserve"> (Parks et al., 2018)</w:t>
+          </w:r>
+          <w:r>
+            <w:fldChar w:fldCharType="end"/>
+          </w:r>
+        </w:sdtContent>
+      </w:sdt>
+      <w:sdt>
+        <w:sdtPr>
+          <w:id w:val="456834487"/>
+          <w:citation/>
+        </w:sdtPr>
+        <w:sdtContent>
+          <w:r>
+            <w:fldChar w:fldCharType="begin"/>
+          </w:r>
+          <w:r>
+            <w:instrText xml:space="preserve"> CITATION McK19 \l 1033 </w:instrText>
+          </w:r>
+          <w:r>
+            <w:fldChar w:fldCharType="separate"/>
+          </w:r>
+          <w:r>
+            <w:rPr>
+              <w:noProof/>
+            </w:rPr>
+            <w:t xml:space="preserve"> (McKendrick, 2019)</w:t>
+          </w:r>
+          <w:r>
+            <w:fldChar w:fldCharType="end"/>
+          </w:r>
+        </w:sdtContent>
+      </w:sdt>
+      <w:r>
+        <w:t xml:space="preserve">.  </w:t>
       </w:r>
       <w:r>
         <w:t>When the business chooses the correct technology, then it becomes easier to gain insights by transforming their data into business intelligence.</w:t>
@@ -138,7 +1164,36 @@
       </w:r>
       <w:proofErr w:type="gramEnd"/>
       <w:r>
-        <w:t xml:space="preserve"> timely decisions are more productive and competitive in dynamic market conditions.</w:t>
+        <w:t xml:space="preserve"> timely decisions are more productive and competitive in dynamic market conditions</w:t>
+      </w:r>
+      <w:sdt>
+        <w:sdtPr>
+          <w:id w:val="2010947751"/>
+          <w:citation/>
+        </w:sdtPr>
+        <w:sdtContent>
+          <w:r>
+            <w:fldChar w:fldCharType="begin"/>
+          </w:r>
+          <w:r>
+            <w:instrText xml:space="preserve"> CITATION Kna18 \l 1033 </w:instrText>
+          </w:r>
+          <w:r>
+            <w:fldChar w:fldCharType="separate"/>
+          </w:r>
+          <w:r>
+            <w:rPr>
+              <w:noProof/>
+            </w:rPr>
+            <w:t xml:space="preserve"> (Knabke &amp; Olbrich, 2018)</w:t>
+          </w:r>
+          <w:r>
+            <w:fldChar w:fldCharType="end"/>
+          </w:r>
+        </w:sdtContent>
+      </w:sdt>
+      <w:r>
+        <w:t>.</w:t>
       </w:r>
     </w:p>
     <w:p>
@@ -160,20 +1215,46 @@
         <w:t xml:space="preserve">which </w:t>
       </w:r>
       <w:r>
-        <w:t>relies on global indexes that have more noise</w:t>
+        <w:t xml:space="preserve">relies on global indexes </w:t>
+      </w:r>
+      <w:r>
+        <w:lastRenderedPageBreak/>
+        <w:t>that have more noise</w:t>
       </w:r>
       <w:r>
         <w:t xml:space="preserve"> to filter</w:t>
       </w:r>
+      <w:sdt>
+        <w:sdtPr>
+          <w:id w:val="-1234227596"/>
+          <w:citation/>
+        </w:sdtPr>
+        <w:sdtContent>
+          <w:r>
+            <w:fldChar w:fldCharType="begin"/>
+          </w:r>
+          <w:r>
+            <w:instrText xml:space="preserve"> CITATION Pat18 \l 1033 </w:instrText>
+          </w:r>
+          <w:r>
+            <w:fldChar w:fldCharType="separate"/>
+          </w:r>
+          <w:r>
+            <w:rPr>
+              <w:noProof/>
+            </w:rPr>
+            <w:t xml:space="preserve"> (Patil et al., 2018)</w:t>
+          </w:r>
+          <w:r>
+            <w:fldChar w:fldCharType="end"/>
+          </w:r>
+        </w:sdtContent>
+      </w:sdt>
       <w:r>
         <w:t>.</w:t>
       </w:r>
       <w:r>
-        <w:t xml:space="preserve">  The same behavior occurs with time-series information that needs </w:t>
-      </w:r>
-      <w:r>
-        <w:lastRenderedPageBreak/>
-        <w:t xml:space="preserve">to perform sequential reads and tools like Influx and </w:t>
+        <w:t xml:space="preserve">  The same behavior occurs with time-series information that needs to perform sequential reads and tools like Influx and </w:t>
       </w:r>
       <w:proofErr w:type="spellStart"/>
       <w:r>
@@ -237,9 +1318,11 @@
       <w:pPr>
         <w:pStyle w:val="Heading2"/>
       </w:pPr>
+      <w:bookmarkStart w:id="2" w:name="_Toc30964890"/>
       <w:r>
         <w:t>Describe the accomplishments and limitations</w:t>
       </w:r>
+      <w:bookmarkEnd w:id="2"/>
     </w:p>
     <w:p>
       <w:r>
@@ -258,7 +1341,11 @@
         <w:t xml:space="preserve">around </w:t>
       </w:r>
       <w:r>
-        <w:t xml:space="preserve">technology-specific nuances.  For instance, Amazon DynamoDB, a key-value store, can emulate fast sequential scans using the starts-with operator to retrieve multiple related items in a single query.  When </w:t>
+        <w:t xml:space="preserve">technology-specific nuances.  For instance, Amazon DynamoDB, a key-value store, can emulate fast sequential scans using the starts-with operator to retrieve </w:t>
+      </w:r>
+      <w:r>
+        <w:lastRenderedPageBreak/>
+        <w:t xml:space="preserve">multiple related items in a single query.  When </w:t>
       </w:r>
       <w:r>
         <w:t>users do not follow these</w:t>
@@ -270,11 +1357,7 @@
         <w:t>s</w:t>
       </w:r>
       <w:r>
-        <w:t xml:space="preserve">, </w:t>
-      </w:r>
-      <w:r>
-        <w:lastRenderedPageBreak/>
-        <w:t xml:space="preserve">then the same operation could require multiple fetches and could be perceived as less optimal.  Redis supports hosting </w:t>
+        <w:t xml:space="preserve">, then the same operation could require multiple fetches and could be perceived as less optimal.  Redis supports hosting </w:t>
       </w:r>
       <w:r>
         <w:t>in-memory</w:t>
@@ -374,7 +1457,11 @@
         <w:t>what</w:t>
       </w:r>
       <w:r>
-        <w:t xml:space="preserve"> configuration produces the best results.  Organizations need to test their workloads at scale across multiple technologies, and then look at the telemetry to make informed </w:t>
+        <w:t xml:space="preserve"> configuration produces the best results.  Organizations need to test their </w:t>
+      </w:r>
+      <w:r>
+        <w:lastRenderedPageBreak/>
+        <w:t xml:space="preserve">workloads at scale across multiple technologies, and then look at the telemetry to make informed </w:t>
       </w:r>
       <w:r>
         <w:t xml:space="preserve">architectural </w:t>
@@ -393,10 +1480,11 @@
       <w:pPr>
         <w:pStyle w:val="Heading2"/>
       </w:pPr>
-      <w:r>
-        <w:lastRenderedPageBreak/>
+      <w:bookmarkStart w:id="3" w:name="_Toc30964891"/>
+      <w:r>
         <w:t>Describe the results and contributions</w:t>
       </w:r>
+      <w:bookmarkEnd w:id="3"/>
     </w:p>
     <w:p>
       <w:r>
@@ -462,6 +1550,7 @@
     </w:p>
     <w:p>
       <w:r>
+        <w:lastRenderedPageBreak/>
         <w:tab/>
       </w:r>
       <w:proofErr w:type="spellStart"/>
@@ -470,11 +1559,7 @@
       </w:r>
       <w:proofErr w:type="spellEnd"/>
       <w:r>
-        <w:t xml:space="preserve"> et al. (2019) measure the query time of various graph databases using different topology configurations, such as HBase on a single node versus clustered.  Each environment ingested the same data sets, and then the same graph operations (e.g., breath-first and depth-first </w:t>
-      </w:r>
-      <w:r>
-        <w:lastRenderedPageBreak/>
-        <w:t>searches) were performed.  The results suggest that a correlation exists between the query duration and traffic patterns.  For instance, Postgres was the most aggressive to cache records in memory, and this causes the stress test to perform better after the system warmed up.  The researchers also call out the measurable difference between solid-state drives versus hard-disk drives (SSD vs. HHD)</w:t>
+        <w:t xml:space="preserve"> et al. (2019) measure the query time of various graph databases using different topology configurations, such as HBase on a single node versus clustered.  Each environment ingested the same data sets, and then the same graph operations (e.g., breath-first and depth-first searches) were performed.  The results suggest that a correlation exists between the query duration and traffic patterns.  For instance, Postgres was the most aggressive to cache records in memory, and this causes the stress test to perform better after the system warmed up.  The researchers also call out the measurable difference between solid-state drives versus hard-disk drives (SSD vs. HHD)</w:t>
       </w:r>
       <w:r>
         <w:t xml:space="preserve"> for specific systems, due to the slower I/O channel.</w:t>
@@ -484,6 +1569,7 @@
       <w:pPr>
         <w:pStyle w:val="Heading1"/>
       </w:pPr>
+      <w:bookmarkStart w:id="4" w:name="_Toc30964892"/>
       <w:r>
         <w:t xml:space="preserve">Reproducing </w:t>
       </w:r>
@@ -493,14 +1579,17 @@
       <w:r>
         <w:t>Results</w:t>
       </w:r>
+      <w:bookmarkEnd w:id="4"/>
     </w:p>
     <w:p>
       <w:pPr>
         <w:pStyle w:val="Heading2"/>
       </w:pPr>
+      <w:bookmarkStart w:id="5" w:name="_Toc30964893"/>
       <w:r>
         <w:t>Describe the data sets used</w:t>
       </w:r>
+      <w:bookmarkEnd w:id="5"/>
     </w:p>
     <w:p>
       <w:r>
@@ -995,23 +2084,32 @@
     <w:p/>
     <w:p>
       <w:pPr>
-        <w:pStyle w:val="Heading2"/>
-      </w:pPr>
-      <w:r>
-        <w:t xml:space="preserve">Describe the </w:t>
-      </w:r>
-      <w:r>
-        <w:t>data stores used</w:t>
+        <w:rPr>
+          <w:b/>
+        </w:rPr>
+      </w:pPr>
+      <w:r>
+        <w:br w:type="page"/>
       </w:r>
     </w:p>
     <w:p>
+      <w:pPr>
+        <w:pStyle w:val="Heading2"/>
+      </w:pPr>
+      <w:bookmarkStart w:id="6" w:name="_Toc30964894"/>
+      <w:r>
+        <w:lastRenderedPageBreak/>
+        <w:t xml:space="preserve">Describe the </w:t>
+      </w:r>
+      <w:r>
+        <w:t>data stores used</w:t>
+      </w:r>
+      <w:bookmarkEnd w:id="6"/>
+    </w:p>
+    <w:p>
       <w:r>
         <w:tab/>
-        <w:t xml:space="preserve">An assortment of different NoSQL stores (see Table 2) was selected to consider the different optimizations across the workloads.  When a Docker image was available, those tests were locally performed on a 16-virtual core server with 128GB of memory and 2TB PCIe Gen 3 </w:t>
-      </w:r>
-      <w:r>
-        <w:lastRenderedPageBreak/>
-        <w:t>SSD drive, using the latest stable build as of January 2020.  All experiments with cloud-native technologies were limited to the free tier (AWS) and student education account (Azure) restrictions.</w:t>
+        <w:t>An assortment of different NoSQL stores (see Table 2) was selected to consider the different optimizations across the workloads.  When a Docker image was available, those tests were locally performed on a 16-virtual core server with 128GB of memory and 2TB PCIe Gen 3 SSD drive, using the latest stable build as of January 2020.  All experiments with cloud-native technologies were limited to the free tier (AWS) and student education account (Azure) restrictions.</w:t>
       </w:r>
     </w:p>
     <w:p>
@@ -1624,6 +2722,7 @@
       <w:pPr>
         <w:pStyle w:val="Heading2"/>
       </w:pPr>
+      <w:bookmarkStart w:id="7" w:name="_Toc30964895"/>
       <w:r>
         <w:t xml:space="preserve">What are the observations from data </w:t>
       </w:r>
@@ -1631,6 +2730,7 @@
       <w:r>
         <w:t>loading</w:t>
       </w:r>
+      <w:bookmarkEnd w:id="7"/>
       <w:proofErr w:type="gramEnd"/>
     </w:p>
     <w:p>
@@ -1654,11 +2754,11 @@
         <w:t>st</w:t>
       </w:r>
       <w:r>
-        <w:t xml:space="preserve">, 2019 (4509 files).  Both Athena and ADL had challenges dealing with the high number of files and required excessive time to start queries.  After writing a shell script to concatenate them into a single file, the query start-time improved (hours to minutes).  According to the ADL documentation, their system needs to create one processing container per file, and the repeated initialization of that object introduces the noticed lag.  The Athena documentation suggests converting records into either Apache Parquet (column-centric) or Optimized Row Columnar (ORC) (row-centric) format before exploration.  Using Parquet.NET and approximately one hundred lines of custom C# code encoded the data </w:t>
+        <w:t xml:space="preserve">, 2019 (4509 files).  Both Athena and ADL had challenges dealing with the high number of files and required excessive time to start queries.  After writing a shell script to concatenate them into a single file, the query start-time improved (hours to minutes).  According to the ADL documentation, their system needs to create one </w:t>
       </w:r>
       <w:r>
         <w:lastRenderedPageBreak/>
-        <w:t>set and reduce the physical size to 58.5GB from the original 270GB size.  Afterward, Athena could handle most filter and group by operations within tens of seconds.  ADL had a similar experience where converting the raw CSV files into their internal structured stream format took 50 minutes with 32 tokens, where one token is approximately 2-cores and 4GB of memory.  Later queries against the structured stream would complete in 5-10 minutes with four tokens.</w:t>
+        <w:t>processing container per file, and the repeated initialization of that object introduces the noticed lag.  The Athena documentation suggests converting records into either Apache Parquet (column-centric) or Optimized Row Columnar (ORC) (row-centric) format before exploration.  Using Parquet.NET and approximately one hundred lines of custom C# code encoded the data set and reduce the physical size to 58.5GB from the original 270GB size.  Afterward, Athena could handle most filter and group by operations within tens of seconds.  ADL had a similar experience where converting the raw CSV files into their internal structured stream format took 50 minutes with 32 tokens, where one token is approximately 2-cores and 4GB of memory.  Later queries against the structured stream would complete in 5-10 minutes with four tokens.</w:t>
       </w:r>
     </w:p>
     <w:p>
@@ -1715,7 +2815,11 @@
       </w:r>
       <w:proofErr w:type="gramEnd"/>
       <w:r>
-        <w:t>.  In a production environment scaling the number of writers could have speed up this process.  The loading process for Amazon DynamoDB used multiple Amazon Lambda function instances</w:t>
+        <w:t xml:space="preserve">.  In a production environment scaling the number of writers could have speed up this process.  The </w:t>
+      </w:r>
+      <w:r>
+        <w:lastRenderedPageBreak/>
+        <w:t>loading process for Amazon DynamoDB used multiple Amazon Lambda function instances</w:t>
       </w:r>
       <w:r>
         <w:t xml:space="preserve"> with AWSSDK.DynamoDBv2 3.3.104.23</w:t>
@@ -1732,20 +2836,10 @@
     </w:p>
     <w:p>
       <w:pPr>
-        <w:rPr>
-          <w:b/>
-        </w:rPr>
-      </w:pPr>
-      <w:r>
-        <w:br w:type="page"/>
-      </w:r>
-    </w:p>
-    <w:p>
-      <w:pPr>
         <w:pStyle w:val="Heading2"/>
       </w:pPr>
-      <w:r>
-        <w:lastRenderedPageBreak/>
+      <w:bookmarkStart w:id="8" w:name="_Toc30964896"/>
+      <w:r>
         <w:t>How did the quer</w:t>
       </w:r>
       <w:r>
@@ -1758,6 +2852,7 @@
       <w:r>
         <w:t>differ</w:t>
       </w:r>
+      <w:bookmarkEnd w:id="8"/>
       <w:proofErr w:type="gramEnd"/>
     </w:p>
     <w:p>
@@ -2163,7 +3258,16 @@
               <w:cnfStyle w:val="000000100000" w:firstRow="0" w:lastRow="0" w:firstColumn="0" w:lastColumn="0" w:oddVBand="0" w:evenVBand="0" w:oddHBand="1" w:evenHBand="0" w:firstRowFirstColumn="0" w:firstRowLastColumn="0" w:lastRowFirstColumn="0" w:lastRowLastColumn="0"/>
             </w:pPr>
             <w:r>
-              <w:t>5 to 30 seconds</w:t>
+              <w:t>1</w:t>
+            </w:r>
+            <w:r>
+              <w:t xml:space="preserve"> to </w:t>
+            </w:r>
+            <w:r>
+              <w:t>30</w:t>
+            </w:r>
+            <w:r>
+              <w:t xml:space="preserve"> seconds</w:t>
             </w:r>
           </w:p>
         </w:tc>
@@ -2171,14 +3275,10 @@
     </w:tbl>
     <w:p/>
     <w:p>
-      <w:r>
-        <w:br w:type="page"/>
-      </w:r>
-    </w:p>
-    <w:p>
       <w:pPr>
         <w:pStyle w:val="Heading2"/>
       </w:pPr>
+      <w:bookmarkStart w:id="9" w:name="_Toc30964897"/>
       <w:r>
         <w:lastRenderedPageBreak/>
         <w:t xml:space="preserve">How flexible are the query </w:t>
@@ -2187,6 +3287,7 @@
       <w:r>
         <w:t>engines</w:t>
       </w:r>
+      <w:bookmarkEnd w:id="9"/>
       <w:proofErr w:type="gramEnd"/>
     </w:p>
     <w:p>
@@ -2208,7 +3309,25 @@
       </w:r>
       <w:proofErr w:type="spellEnd"/>
       <w:r>
-        <w:t xml:space="preserve"> endpoints.  Amazon DynamoDB has a unique strategy, where subscribers can listen to the changelog stream and execute Amazon Lambda functions in response to specific events.  The remainder offers some amount of customization, though these are more niche than general-purpose scenarios.</w:t>
+        <w:t xml:space="preserve"> endpoints.  Amazon DynamoDB has a unique strategy, where subscribers can listen to the changelog stream and execute Amazon Lambda functions in response to specific events.  The remainder offers some amount of customization, though </w:t>
+      </w:r>
+      <w:r>
+        <w:t xml:space="preserve">appear to for more </w:t>
+      </w:r>
+      <w:r>
+        <w:t>niche</w:t>
+      </w:r>
+      <w:r>
+        <w:t xml:space="preserve"> </w:t>
+      </w:r>
+      <w:r>
+        <w:t>(e.g., custom logging and authorization extensions)</w:t>
+      </w:r>
+      <w:r>
+        <w:t xml:space="preserve"> than general-purpose scenarios</w:t>
+      </w:r>
+      <w:r>
+        <w:t>.</w:t>
       </w:r>
     </w:p>
     <w:p>
@@ -2427,8 +3546,6 @@
             <w:r>
               <w:t xml:space="preserve">API </w:t>
             </w:r>
-            <w:bookmarkStart w:id="0" w:name="_GoBack"/>
-            <w:bookmarkEnd w:id="0"/>
             <w:r>
               <w:t>Bindings</w:t>
             </w:r>
@@ -2668,30 +3785,272 @@
     <w:p/>
     <w:p>
       <w:pPr>
-        <w:pStyle w:val="Heading1"/>
-      </w:pPr>
-      <w:r>
-        <w:t>What are the conclusions</w:t>
-      </w:r>
-    </w:p>
-    <w:p>
-      <w:pPr>
         <w:rPr>
           <w:b/>
         </w:rPr>
       </w:pPr>
-      <w:r>
-        <w:br w:type="page"/>
-      </w:r>
     </w:p>
     <w:p>
       <w:pPr>
         <w:pStyle w:val="Heading1"/>
       </w:pPr>
+      <w:bookmarkStart w:id="10" w:name="_Toc30964898"/>
+      <w:r>
+        <w:lastRenderedPageBreak/>
+        <w:t>What are the conclusions</w:t>
+      </w:r>
+      <w:bookmarkEnd w:id="10"/>
+    </w:p>
+    <w:p>
+      <w:r>
+        <w:tab/>
+        <w:t xml:space="preserve">NoSQL stores represent a wide-genre of technologies that address specific access patterns that are workload-specific.  This approach to data management differs from a more traditional position, which uses either general-purpose relational (e.g., Postgres and SQL Server) and document stores (e.g., Mongo).  Martino et al. (2019) and </w:t>
+      </w:r>
+      <w:proofErr w:type="spellStart"/>
+      <w:r>
+        <w:t>Balis</w:t>
+      </w:r>
+      <w:proofErr w:type="spellEnd"/>
+      <w:r>
+        <w:t xml:space="preserve"> et al. (2017) discuss the performance benefits of using a time-series database (e.g., Influx) over general-purpose databases to store and fetch time-series data.  These results make sense as technologies like Influx purpose-built to index sequentially accessed feeds.  Both research groups also call out that deviating from that pattern (e.g., querying on non-indexed values) was more efficient with the general-purpose store.  Those results also make sense as optimizations to the primary task of indexing sequential feeds require sacrificing use-cases that are unlikely to occur.  A similar argument exists with other NoSQL stores, such as Redis can retrieve the value associated with a given key in milliseconds</w:t>
+      </w:r>
+      <w:sdt>
+        <w:sdtPr>
+          <w:id w:val="2035229167"/>
+          <w:citation/>
+        </w:sdtPr>
+        <w:sdtContent>
+          <w:r>
+            <w:fldChar w:fldCharType="begin"/>
+          </w:r>
+          <w:r>
+            <w:instrText xml:space="preserve">CITATION Bal17 \l 1033 </w:instrText>
+          </w:r>
+          <w:r>
+            <w:fldChar w:fldCharType="separate"/>
+          </w:r>
+          <w:r>
+            <w:rPr>
+              <w:noProof/>
+            </w:rPr>
+            <w:t xml:space="preserve"> (Balis et al., 2017)</w:t>
+          </w:r>
+          <w:r>
+            <w:fldChar w:fldCharType="end"/>
+          </w:r>
+        </w:sdtContent>
+      </w:sdt>
+      <w:r>
+        <w:t xml:space="preserve"> though searching for an unknown key is often painfully slow.</w:t>
+      </w:r>
+      <w:r>
+        <w:t xml:space="preserve">  Another example of workload-dependency comes from </w:t>
+      </w:r>
+      <w:proofErr w:type="spellStart"/>
+      <w:r>
+        <w:t>Anikin</w:t>
+      </w:r>
+      <w:proofErr w:type="spellEnd"/>
+      <w:r>
+        <w:t xml:space="preserve"> et al.</w:t>
+      </w:r>
+      <w:r>
+        <w:t>’s</w:t>
+      </w:r>
+      <w:r>
+        <w:t xml:space="preserve"> (2019) </w:t>
+      </w:r>
+      <w:r>
+        <w:t xml:space="preserve">experiment, where Postgres hosting a graph database was the most efficient technology, yet </w:t>
+      </w:r>
+      <w:proofErr w:type="spellStart"/>
+      <w:r>
+        <w:t>Balis</w:t>
+      </w:r>
+      <w:proofErr w:type="spellEnd"/>
+      <w:r>
+        <w:t xml:space="preserve"> et al. (2017) found it to be the worst option for time-series data.</w:t>
+      </w:r>
+    </w:p>
+    <w:p>
+      <w:r>
+        <w:tab/>
+        <w:t xml:space="preserve">After locally experimenting with different NoSQL systems, </w:t>
+      </w:r>
+      <w:proofErr w:type="gramStart"/>
+      <w:r>
+        <w:t>it is clear that making</w:t>
+      </w:r>
+      <w:proofErr w:type="gramEnd"/>
+      <w:r>
+        <w:t xml:space="preserve"> direct comparisons between systems is moot as they each have distinct characteristics.  For instance, Azure Data Lake takes tens of minutes to complete a query but can perform multiple Terabytes of I/O and custom code execution.  That is a completely different scenario than real-time search (e.g., Elastic Search or Apache </w:t>
+      </w:r>
+      <w:proofErr w:type="spellStart"/>
+      <w:r>
+        <w:t>Solr</w:t>
+      </w:r>
+      <w:proofErr w:type="spellEnd"/>
+      <w:r>
+        <w:t xml:space="preserve">) or graph analysis (e.g., Apache </w:t>
+      </w:r>
+      <w:proofErr w:type="spellStart"/>
+      <w:r>
+        <w:t>TinkerPop</w:t>
+      </w:r>
+      <w:proofErr w:type="spellEnd"/>
+      <w:r>
+        <w:t xml:space="preserve"> and Neo4J).  Another challenge with directly comparing comes from technology-specific nuances that require expertise or patience to uncover.  For example, the first strategy to hydrate </w:t>
+      </w:r>
+      <w:proofErr w:type="spellStart"/>
+      <w:r>
+        <w:t>TinkerPop</w:t>
+      </w:r>
+      <w:proofErr w:type="spellEnd"/>
+      <w:r>
+        <w:t xml:space="preserve"> took over </w:t>
+      </w:r>
+      <w:r>
+        <w:lastRenderedPageBreak/>
+        <w:t>an hour versus the second took under five seconds.  The same behavior was observed with ADL and Athena, where changing the input format caused an enormous boost in throughput.  Most of the investigated technologies supported the SQL standard, and that accelerat</w:t>
+      </w:r>
+      <w:r>
+        <w:t>ed</w:t>
+      </w:r>
+      <w:r>
+        <w:t xml:space="preserve"> understanding of the tooling and reduced the complexity to accomplish routine tasks</w:t>
+      </w:r>
+      <w:sdt>
+        <w:sdtPr>
+          <w:id w:val="-832069157"/>
+          <w:citation/>
+        </w:sdtPr>
+        <w:sdtContent>
+          <w:r>
+            <w:fldChar w:fldCharType="begin"/>
+          </w:r>
+          <w:r>
+            <w:instrText xml:space="preserve"> CITATION Ham17 \l 1033 </w:instrText>
+          </w:r>
+          <w:r>
+            <w:fldChar w:fldCharType="separate"/>
+          </w:r>
+          <w:r>
+            <w:rPr>
+              <w:noProof/>
+            </w:rPr>
+            <w:t xml:space="preserve"> (Hamouda &amp; Zainol, 2017)</w:t>
+          </w:r>
+          <w:r>
+            <w:fldChar w:fldCharType="end"/>
+          </w:r>
+        </w:sdtContent>
+      </w:sdt>
+      <w:sdt>
+        <w:sdtPr>
+          <w:id w:val="1874736829"/>
+          <w:citation/>
+        </w:sdtPr>
+        <w:sdtContent>
+          <w:r>
+            <w:fldChar w:fldCharType="begin"/>
+          </w:r>
+          <w:r>
+            <w:instrText xml:space="preserve"> CITATION Sch19 \l 1033 </w:instrText>
+          </w:r>
+          <w:r>
+            <w:fldChar w:fldCharType="separate"/>
+          </w:r>
+          <w:r>
+            <w:rPr>
+              <w:noProof/>
+            </w:rPr>
+            <w:t xml:space="preserve"> (Schreiner, Duarte, &amp; Santos Mello, 2019)</w:t>
+          </w:r>
+          <w:r>
+            <w:fldChar w:fldCharType="end"/>
+          </w:r>
+        </w:sdtContent>
+      </w:sdt>
+      <w:r>
+        <w:t xml:space="preserve">.  The outlier was Apache </w:t>
+      </w:r>
+      <w:proofErr w:type="spellStart"/>
+      <w:r>
+        <w:t>Tinkerpop</w:t>
+      </w:r>
+      <w:proofErr w:type="spellEnd"/>
+      <w:r>
+        <w:t xml:space="preserve"> and its Gremlin interface for expressing graph traversal logic, though it’s real-time read evaluate print loop (REPL) interface was responsive and offered light tab-completion.</w:t>
+      </w:r>
+    </w:p>
+    <w:p>
+      <w:r>
+        <w:tab/>
+        <w:t xml:space="preserve"> While </w:t>
+      </w:r>
+      <w:r>
+        <w:t>Martino</w:t>
+      </w:r>
+      <w:r>
+        <w:t>,</w:t>
+      </w:r>
+      <w:r>
+        <w:t xml:space="preserve"> </w:t>
+      </w:r>
+      <w:proofErr w:type="spellStart"/>
+      <w:r>
+        <w:t>Balis</w:t>
+      </w:r>
+      <w:proofErr w:type="spellEnd"/>
+      <w:r>
+        <w:t>, and</w:t>
+      </w:r>
+      <w:r>
+        <w:t xml:space="preserve"> </w:t>
+      </w:r>
+      <w:proofErr w:type="spellStart"/>
+      <w:r>
+        <w:t>Anikin</w:t>
+      </w:r>
+      <w:proofErr w:type="spellEnd"/>
+      <w:r>
+        <w:t xml:space="preserve"> were able to conclude with a clear winning platform, they did so with results that are not generalizable.  In a real-world distributed application, there are likely to be multiple access patterns from various micro-services. Some will know the exact identifier to their value and can leverage Redis or Amazon DynamoDB. Meanwhile, other parts of the application need search for identifiers, and tools like Elastic Search will outperform those scenario-specific tasks.  The only way to determine which if a micro-service needs “a hammer or screwdriver” is to periodically measure the throughput and latencies to ensure the most efficient storage layer used.  The most efficient storage layer will</w:t>
+      </w:r>
+      <w:r>
+        <w:t>,</w:t>
+      </w:r>
+      <w:r>
+        <w:t xml:space="preserve"> </w:t>
+      </w:r>
+      <w:proofErr w:type="gramStart"/>
+      <w:r>
+        <w:t>more often than not</w:t>
+      </w:r>
+      <w:proofErr w:type="gramEnd"/>
+      <w:r>
+        <w:t>, be a purpose-built NoSQL solution as its optimized for only that narrow scenario.</w:t>
+      </w:r>
+    </w:p>
+    <w:p>
+      <w:pPr>
+        <w:rPr>
+          <w:b/>
+        </w:rPr>
+      </w:pPr>
+      <w:r>
+        <w:br w:type="page"/>
+      </w:r>
+    </w:p>
+    <w:p>
+      <w:pPr>
+        <w:pStyle w:val="Heading1"/>
+      </w:pPr>
+      <w:bookmarkStart w:id="11" w:name="_Toc30964899"/>
       <w:r>
         <w:lastRenderedPageBreak/>
         <w:t>Appendix</w:t>
       </w:r>
+      <w:bookmarkEnd w:id="11"/>
     </w:p>
     <w:tbl>
       <w:tblPr>
@@ -2700,8 +4059,8 @@
         <w:tblLook w:val="04A0" w:firstRow="1" w:lastRow="0" w:firstColumn="1" w:lastColumn="0" w:noHBand="0" w:noVBand="1"/>
       </w:tblPr>
       <w:tblGrid>
-        <w:gridCol w:w="1795"/>
-        <w:gridCol w:w="7560"/>
+        <w:gridCol w:w="2245"/>
+        <w:gridCol w:w="7110"/>
       </w:tblGrid>
       <w:tr>
         <w:trPr>
@@ -2710,9 +4069,12 @@
         <w:tc>
           <w:tcPr>
             <w:cnfStyle w:val="001000000000" w:firstRow="0" w:lastRow="0" w:firstColumn="1" w:lastColumn="0" w:oddVBand="0" w:evenVBand="0" w:oddHBand="0" w:evenHBand="0" w:firstRowFirstColumn="0" w:firstRowLastColumn="0" w:lastRowFirstColumn="0" w:lastRowLastColumn="0"/>
-            <w:tcW w:w="1795" w:type="dxa"/>
-          </w:tcPr>
-          <w:p>
+            <w:tcW w:w="2245" w:type="dxa"/>
+          </w:tcPr>
+          <w:p>
+            <w:pPr>
+              <w:jc w:val="center"/>
+            </w:pPr>
             <w:r>
               <w:t>Technology</w:t>
             </w:r>
@@ -2720,7 +4082,7 @@
         </w:tc>
         <w:tc>
           <w:tcPr>
-            <w:tcW w:w="7560" w:type="dxa"/>
+            <w:tcW w:w="7110" w:type="dxa"/>
           </w:tcPr>
           <w:p>
             <w:pPr>
@@ -2743,7 +4105,7 @@
         <w:tc>
           <w:tcPr>
             <w:cnfStyle w:val="001000000000" w:firstRow="0" w:lastRow="0" w:firstColumn="1" w:lastColumn="0" w:oddVBand="0" w:evenVBand="0" w:oddHBand="0" w:evenHBand="0" w:firstRowFirstColumn="0" w:firstRowLastColumn="0" w:lastRowFirstColumn="0" w:lastRowLastColumn="0"/>
-            <w:tcW w:w="1795" w:type="dxa"/>
+            <w:tcW w:w="2245" w:type="dxa"/>
           </w:tcPr>
           <w:p>
             <w:r>
@@ -2758,7 +4120,7 @@
         </w:tc>
         <w:tc>
           <w:tcPr>
-            <w:tcW w:w="7560" w:type="dxa"/>
+            <w:tcW w:w="7110" w:type="dxa"/>
           </w:tcPr>
           <w:p>
             <w:pPr>
@@ -2803,6 +4165,8 @@
             <w:r>
               <w:t>()</w:t>
             </w:r>
+            <w:bookmarkStart w:id="12" w:name="_GoBack"/>
+            <w:bookmarkEnd w:id="12"/>
             <w:r>
               <w:br/>
               <w:t>.distinct().limit(10)</w:t>
@@ -2814,7 +4178,7 @@
         <w:tc>
           <w:tcPr>
             <w:cnfStyle w:val="001000000000" w:firstRow="0" w:lastRow="0" w:firstColumn="1" w:lastColumn="0" w:oddVBand="0" w:evenVBand="0" w:oddHBand="0" w:evenHBand="0" w:firstRowFirstColumn="0" w:firstRowLastColumn="0" w:lastRowFirstColumn="0" w:lastRowLastColumn="0"/>
-            <w:tcW w:w="1795" w:type="dxa"/>
+            <w:tcW w:w="2245" w:type="dxa"/>
           </w:tcPr>
           <w:p>
             <w:r>
@@ -2824,7 +4188,7 @@
         </w:tc>
         <w:tc>
           <w:tcPr>
-            <w:tcW w:w="7560" w:type="dxa"/>
+            <w:tcW w:w="7110" w:type="dxa"/>
           </w:tcPr>
           <w:p>
             <w:pPr>
@@ -3361,7 +4725,7 @@
         <w:tc>
           <w:tcPr>
             <w:cnfStyle w:val="001000000000" w:firstRow="0" w:lastRow="0" w:firstColumn="1" w:lastColumn="0" w:oddVBand="0" w:evenVBand="0" w:oddHBand="0" w:evenHBand="0" w:firstRowFirstColumn="0" w:firstRowLastColumn="0" w:lastRowFirstColumn="0" w:lastRowLastColumn="0"/>
-            <w:tcW w:w="1795" w:type="dxa"/>
+            <w:tcW w:w="2245" w:type="dxa"/>
           </w:tcPr>
           <w:p>
             <w:proofErr w:type="spellStart"/>
@@ -3373,7 +4737,7 @@
         </w:tc>
         <w:tc>
           <w:tcPr>
-            <w:tcW w:w="7560" w:type="dxa"/>
+            <w:tcW w:w="7110" w:type="dxa"/>
           </w:tcPr>
           <w:p>
             <w:pPr>
@@ -3415,7 +4779,7 @@
         <w:tc>
           <w:tcPr>
             <w:cnfStyle w:val="001000000000" w:firstRow="0" w:lastRow="0" w:firstColumn="1" w:lastColumn="0" w:oddVBand="0" w:evenVBand="0" w:oddHBand="0" w:evenHBand="0" w:firstRowFirstColumn="0" w:firstRowLastColumn="0" w:lastRowFirstColumn="0" w:lastRowLastColumn="0"/>
-            <w:tcW w:w="1795" w:type="dxa"/>
+            <w:tcW w:w="2245" w:type="dxa"/>
           </w:tcPr>
           <w:p>
             <w:r>
@@ -3426,7 +4790,7 @@
         </w:tc>
         <w:tc>
           <w:tcPr>
-            <w:tcW w:w="7560" w:type="dxa"/>
+            <w:tcW w:w="7110" w:type="dxa"/>
           </w:tcPr>
           <w:p>
             <w:pPr>
@@ -3455,12 +4819,13 @@
               <w:t xml:space="preserve">FROM </w:t>
             </w:r>
             <w:proofErr w:type="spellStart"/>
-            <w:proofErr w:type="gramStart"/>
-            <w:r>
-              <w:t>stockholm.quotes</w:t>
+            <w:r>
+              <w:t>S</w:t>
+            </w:r>
+            <w:r>
+              <w:t>tockholm.quotes</w:t>
             </w:r>
             <w:proofErr w:type="spellEnd"/>
-            <w:proofErr w:type="gramEnd"/>
             <w:r>
               <w:br/>
               <w:t>WHERE symbol=’MSFT’</w:t>
@@ -3487,7 +4852,7 @@
         <w:tc>
           <w:tcPr>
             <w:cnfStyle w:val="001000000000" w:firstRow="0" w:lastRow="0" w:firstColumn="1" w:lastColumn="0" w:oddVBand="0" w:evenVBand="0" w:oddHBand="0" w:evenHBand="0" w:firstRowFirstColumn="0" w:firstRowLastColumn="0" w:lastRowFirstColumn="0" w:lastRowLastColumn="0"/>
-            <w:tcW w:w="1795" w:type="dxa"/>
+            <w:tcW w:w="2245" w:type="dxa"/>
           </w:tcPr>
           <w:p>
             <w:r>
@@ -3497,7 +4862,7 @@
         </w:tc>
         <w:tc>
           <w:tcPr>
-            <w:tcW w:w="7560" w:type="dxa"/>
+            <w:tcW w:w="7110" w:type="dxa"/>
           </w:tcPr>
           <w:p>
             <w:pPr>
@@ -3553,7 +4918,7 @@
         <w:tc>
           <w:tcPr>
             <w:cnfStyle w:val="001000000000" w:firstRow="0" w:lastRow="0" w:firstColumn="1" w:lastColumn="0" w:oddVBand="0" w:evenVBand="0" w:oddHBand="0" w:evenHBand="0" w:firstRowFirstColumn="0" w:firstRowLastColumn="0" w:lastRowFirstColumn="0" w:lastRowLastColumn="0"/>
-            <w:tcW w:w="1795" w:type="dxa"/>
+            <w:tcW w:w="2245" w:type="dxa"/>
           </w:tcPr>
           <w:p>
             <w:r>
@@ -3563,14 +4928,20 @@
         </w:tc>
         <w:tc>
           <w:tcPr>
-            <w:tcW w:w="7560" w:type="dxa"/>
+            <w:tcW w:w="7110" w:type="dxa"/>
           </w:tcPr>
           <w:p>
             <w:pPr>
               <w:cnfStyle w:val="000000000000" w:firstRow="0" w:lastRow="0" w:firstColumn="0" w:lastColumn="0" w:oddVBand="0" w:evenVBand="0" w:oddHBand="0" w:evenHBand="0" w:firstRowFirstColumn="0" w:firstRowLastColumn="0" w:lastRowFirstColumn="0" w:lastRowLastColumn="0"/>
             </w:pPr>
             <w:r>
-              <w:t>Get all Microsoft Quotes for last two years</w:t>
+              <w:t xml:space="preserve">Get all Microsoft Quotes for </w:t>
+            </w:r>
+            <w:r>
+              <w:t xml:space="preserve">the </w:t>
+            </w:r>
+            <w:r>
+              <w:t>last two years</w:t>
             </w:r>
             <w:r>
               <w:br/>
@@ -3695,7 +5066,7 @@
         <w:tc>
           <w:tcPr>
             <w:cnfStyle w:val="001000000000" w:firstRow="0" w:lastRow="0" w:firstColumn="1" w:lastColumn="0" w:oddVBand="0" w:evenVBand="0" w:oddHBand="0" w:evenHBand="0" w:firstRowFirstColumn="0" w:firstRowLastColumn="0" w:lastRowFirstColumn="0" w:lastRowLastColumn="0"/>
-            <w:tcW w:w="1795" w:type="dxa"/>
+            <w:tcW w:w="2245" w:type="dxa"/>
           </w:tcPr>
           <w:p>
             <w:r>
@@ -3705,7 +5076,7 @@
         </w:tc>
         <w:tc>
           <w:tcPr>
-            <w:tcW w:w="7560" w:type="dxa"/>
+            <w:tcW w:w="7110" w:type="dxa"/>
           </w:tcPr>
           <w:p>
             <w:pPr>
@@ -3766,6 +5137,459 @@
         </w:tc>
       </w:tr>
     </w:tbl>
+    <w:p/>
+    <w:p>
+      <w:r>
+        <w:br w:type="page"/>
+      </w:r>
+    </w:p>
+    <w:bookmarkStart w:id="13" w:name="_Toc30964900" w:displacedByCustomXml="next"/>
+    <w:sdt>
+      <w:sdtPr>
+        <w:id w:val="1709760622"/>
+        <w:docPartObj>
+          <w:docPartGallery w:val="Bibliographies"/>
+          <w:docPartUnique/>
+        </w:docPartObj>
+      </w:sdtPr>
+      <w:sdtEndPr>
+        <w:rPr>
+          <w:b w:val="0"/>
+        </w:rPr>
+      </w:sdtEndPr>
+      <w:sdtContent>
+        <w:p>
+          <w:pPr>
+            <w:pStyle w:val="Heading1"/>
+          </w:pPr>
+          <w:r>
+            <w:t>References</w:t>
+          </w:r>
+          <w:bookmarkEnd w:id="13"/>
+        </w:p>
+        <w:sdt>
+          <w:sdtPr>
+            <w:id w:val="-573587230"/>
+            <w:bibliography/>
+          </w:sdtPr>
+          <w:sdtContent>
+            <w:p>
+              <w:pPr>
+                <w:pStyle w:val="Bibliography"/>
+                <w:ind w:left="720" w:hanging="720"/>
+                <w:rPr>
+                  <w:noProof/>
+                </w:rPr>
+              </w:pPr>
+              <w:r>
+                <w:fldChar w:fldCharType="begin"/>
+              </w:r>
+              <w:r>
+                <w:instrText xml:space="preserve"> BIBLIOGRAPHY </w:instrText>
+              </w:r>
+              <w:r>
+                <w:fldChar w:fldCharType="separate"/>
+              </w:r>
+              <w:r>
+                <w:rPr>
+                  <w:noProof/>
+                </w:rPr>
+                <w:t xml:space="preserve">Anikin, D., Borisenko, O., &amp; Nedumov, Y. (2019). Labeled property graphs: SQL or NoSQL? </w:t>
+              </w:r>
+              <w:r>
+                <w:rPr>
+                  <w:i/>
+                  <w:iCs/>
+                  <w:noProof/>
+                </w:rPr>
+                <w:t>2019 Ivannikov Memorial Workshop (IVMEM).</w:t>
+              </w:r>
+              <w:r>
+                <w:rPr>
+                  <w:noProof/>
+                </w:rPr>
+                <w:t xml:space="preserve"> </w:t>
+              </w:r>
+            </w:p>
+            <w:p>
+              <w:pPr>
+                <w:pStyle w:val="Bibliography"/>
+                <w:ind w:left="720" w:hanging="720"/>
+                <w:rPr>
+                  <w:noProof/>
+                </w:rPr>
+              </w:pPr>
+              <w:r>
+                <w:rPr>
+                  <w:noProof/>
+                </w:rPr>
+                <w:t xml:space="preserve">Balis et al. (2017). Towards an operational database for real-time environmental monitoring and early warning systems. </w:t>
+              </w:r>
+              <w:r>
+                <w:rPr>
+                  <w:i/>
+                  <w:iCs/>
+                  <w:noProof/>
+                </w:rPr>
+                <w:t>International Conference on Computational Science, ICCS 2007, 12-14 June 2017.</w:t>
+              </w:r>
+              <w:r>
+                <w:rPr>
+                  <w:noProof/>
+                </w:rPr>
+                <w:t xml:space="preserve"> Zurich, Switzerland: Elsevier B.V.</w:t>
+              </w:r>
+            </w:p>
+            <w:p>
+              <w:pPr>
+                <w:pStyle w:val="Bibliography"/>
+                <w:ind w:left="720" w:hanging="720"/>
+                <w:rPr>
+                  <w:noProof/>
+                </w:rPr>
+              </w:pPr>
+              <w:r>
+                <w:rPr>
+                  <w:noProof/>
+                </w:rPr>
+                <w:t xml:space="preserve">Basanta-Val et al. (2017). Patterns for Distributed Real-Time Stream Processing. </w:t>
+              </w:r>
+              <w:r>
+                <w:rPr>
+                  <w:i/>
+                  <w:iCs/>
+                  <w:noProof/>
+                </w:rPr>
+                <w:t>IEEE TRANSACTIONS ON PARALLEL AND DISTRIBUTED SYSTEMS, VOL. 28, NO. 11, NOVEMBER 2017</w:t>
+              </w:r>
+              <w:r>
+                <w:rPr>
+                  <w:noProof/>
+                </w:rPr>
+                <w:t>.</w:t>
+              </w:r>
+            </w:p>
+            <w:p>
+              <w:pPr>
+                <w:pStyle w:val="Bibliography"/>
+                <w:ind w:left="720" w:hanging="720"/>
+                <w:rPr>
+                  <w:noProof/>
+                </w:rPr>
+              </w:pPr>
+              <w:r>
+                <w:rPr>
+                  <w:noProof/>
+                </w:rPr>
+                <w:t xml:space="preserve">Hamouda, S., &amp; Zainol, Z. (2017). Document-Oriented Data Schema for Relational Database Migration to NoSQL. </w:t>
+              </w:r>
+              <w:r>
+                <w:rPr>
+                  <w:i/>
+                  <w:iCs/>
+                  <w:noProof/>
+                </w:rPr>
+                <w:t>2017 International Conference on Big Data Innovations and Applications.</w:t>
+              </w:r>
+              <w:r>
+                <w:rPr>
+                  <w:noProof/>
+                </w:rPr>
+                <w:t xml:space="preserve"> </w:t>
+              </w:r>
+            </w:p>
+            <w:p>
+              <w:pPr>
+                <w:pStyle w:val="Bibliography"/>
+                <w:ind w:left="720" w:hanging="720"/>
+                <w:rPr>
+                  <w:noProof/>
+                </w:rPr>
+              </w:pPr>
+              <w:r>
+                <w:rPr>
+                  <w:noProof/>
+                </w:rPr>
+                <w:t xml:space="preserve">HistoricalOptionData. (2019). </w:t>
+              </w:r>
+              <w:r>
+                <w:rPr>
+                  <w:i/>
+                  <w:iCs/>
+                  <w:noProof/>
+                </w:rPr>
+                <w:t>Historical Options Data</w:t>
+              </w:r>
+              <w:r>
+                <w:rPr>
+                  <w:noProof/>
+                </w:rPr>
+                <w:t>. Retrieved from Historical Options Data: https://www.historicaloptiondata.com/</w:t>
+              </w:r>
+            </w:p>
+            <w:p>
+              <w:pPr>
+                <w:pStyle w:val="Bibliography"/>
+                <w:ind w:left="720" w:hanging="720"/>
+                <w:rPr>
+                  <w:noProof/>
+                </w:rPr>
+              </w:pPr>
+              <w:r>
+                <w:rPr>
+                  <w:noProof/>
+                </w:rPr>
+                <w:t>Knabke, T., &amp; Olbrich, S. (2018). Building novel capabilities to enable business intelligence agility: results from a quantitative study.</w:t>
+              </w:r>
+            </w:p>
+            <w:p>
+              <w:pPr>
+                <w:pStyle w:val="Bibliography"/>
+                <w:ind w:left="720" w:hanging="720"/>
+                <w:rPr>
+                  <w:noProof/>
+                </w:rPr>
+              </w:pPr>
+              <w:r>
+                <w:rPr>
+                  <w:noProof/>
+                </w:rPr>
+                <w:t xml:space="preserve">Madusudanan, B. (2016, May 16). </w:t>
+              </w:r>
+              <w:r>
+                <w:rPr>
+                  <w:i/>
+                  <w:iCs/>
+                  <w:noProof/>
+                </w:rPr>
+                <w:t>Understanding caching in Postgres - An in-depth guide</w:t>
+              </w:r>
+              <w:r>
+                <w:rPr>
+                  <w:noProof/>
+                </w:rPr>
+                <w:t>. Retrieved from Madusudanan: https://madusudanan.com/blog/understanding-postgres-caching-in-depth/</w:t>
+              </w:r>
+            </w:p>
+            <w:p>
+              <w:pPr>
+                <w:pStyle w:val="Bibliography"/>
+                <w:ind w:left="720" w:hanging="720"/>
+                <w:rPr>
+                  <w:noProof/>
+                </w:rPr>
+              </w:pPr>
+              <w:r>
+                <w:rPr>
+                  <w:noProof/>
+                </w:rPr>
+                <w:t xml:space="preserve">Mansouri, Y., Nadjaran, T., &amp; Buyya, R. (2017). Data Storage Management in Cloud Environments: Taxonomy, Survey, and Future Directions. </w:t>
+              </w:r>
+              <w:r>
+                <w:rPr>
+                  <w:i/>
+                  <w:iCs/>
+                  <w:noProof/>
+                </w:rPr>
+                <w:t>ACM Computing Surveys, Vol. 50, No. 6, Article 91</w:t>
+              </w:r>
+              <w:r>
+                <w:rPr>
+                  <w:noProof/>
+                </w:rPr>
+                <w:t>.</w:t>
+              </w:r>
+            </w:p>
+            <w:p>
+              <w:pPr>
+                <w:pStyle w:val="Bibliography"/>
+                <w:ind w:left="720" w:hanging="720"/>
+                <w:rPr>
+                  <w:noProof/>
+                </w:rPr>
+              </w:pPr>
+              <w:r>
+                <w:rPr>
+                  <w:noProof/>
+                </w:rPr>
+                <w:lastRenderedPageBreak/>
+                <w:t xml:space="preserve">Martino et al. (2019). Industrial Internet of Things: Persistence for Time Series with NoSQL Databases. </w:t>
+              </w:r>
+              <w:r>
+                <w:rPr>
+                  <w:i/>
+                  <w:iCs/>
+                  <w:noProof/>
+                </w:rPr>
+                <w:t>2019 IEEE 28th International Conference on Enabling Technologies: Infrastructure for Collaborative Enterprises (WETICE).</w:t>
+              </w:r>
+              <w:r>
+                <w:rPr>
+                  <w:noProof/>
+                </w:rPr>
+                <w:t xml:space="preserve"> </w:t>
+              </w:r>
+            </w:p>
+            <w:p>
+              <w:pPr>
+                <w:pStyle w:val="Bibliography"/>
+                <w:ind w:left="720" w:hanging="720"/>
+                <w:rPr>
+                  <w:noProof/>
+                </w:rPr>
+              </w:pPr>
+              <w:r>
+                <w:rPr>
+                  <w:noProof/>
+                </w:rPr>
+                <w:t xml:space="preserve">McKendrick, J. (2019). Data Lakes and Data Warehouses, Working Tandom. </w:t>
+              </w:r>
+              <w:r>
+                <w:rPr>
+                  <w:i/>
+                  <w:iCs/>
+                  <w:noProof/>
+                </w:rPr>
+                <w:t>DATABASE TRENDS AND APPLICATIONS OCTOBER/NOVEMBER 2019</w:t>
+              </w:r>
+              <w:r>
+                <w:rPr>
+                  <w:noProof/>
+                </w:rPr>
+                <w:t>.</w:t>
+              </w:r>
+            </w:p>
+            <w:p>
+              <w:pPr>
+                <w:pStyle w:val="Bibliography"/>
+                <w:ind w:left="720" w:hanging="720"/>
+                <w:rPr>
+                  <w:noProof/>
+                </w:rPr>
+              </w:pPr>
+              <w:r>
+                <w:rPr>
+                  <w:noProof/>
+                </w:rPr>
+                <w:t>Parks et al. (2018). Design of Connected Data Lake System based on Micro Cloud Storage.</w:t>
+              </w:r>
+            </w:p>
+            <w:p>
+              <w:pPr>
+                <w:pStyle w:val="Bibliography"/>
+                <w:ind w:left="720" w:hanging="720"/>
+                <w:rPr>
+                  <w:noProof/>
+                </w:rPr>
+              </w:pPr>
+              <w:r>
+                <w:rPr>
+                  <w:noProof/>
+                </w:rPr>
+                <w:t xml:space="preserve">Patil et al. (2018). A Survey on Graph Database Management Techniques for Huge Unstructured Data. </w:t>
+              </w:r>
+              <w:r>
+                <w:rPr>
+                  <w:i/>
+                  <w:iCs/>
+                  <w:noProof/>
+                </w:rPr>
+                <w:t>International Journal of Electrical and Computer Engineering Vol. 8, No. 2</w:t>
+              </w:r>
+              <w:r>
+                <w:rPr>
+                  <w:noProof/>
+                </w:rPr>
+                <w:t>, 1140-1151.</w:t>
+              </w:r>
+            </w:p>
+            <w:p>
+              <w:pPr>
+                <w:pStyle w:val="Bibliography"/>
+                <w:ind w:left="720" w:hanging="720"/>
+                <w:rPr>
+                  <w:noProof/>
+                </w:rPr>
+              </w:pPr>
+              <w:r>
+                <w:rPr>
+                  <w:noProof/>
+                </w:rPr>
+                <w:t>Schreiner, G., Duarte, D., &amp; Santos, Mello, R. (2019). Bringing SQL databases to key-based NoSQL databases: a canonical approach.</w:t>
+              </w:r>
+            </w:p>
+            <w:p>
+              <w:pPr>
+                <w:pStyle w:val="Bibliography"/>
+                <w:ind w:left="720" w:hanging="720"/>
+                <w:rPr>
+                  <w:noProof/>
+                </w:rPr>
+              </w:pPr>
+              <w:r>
+                <w:rPr>
+                  <w:noProof/>
+                </w:rPr>
+                <w:t xml:space="preserve">Syntagmatic. (2018). </w:t>
+              </w:r>
+              <w:r>
+                <w:rPr>
+                  <w:i/>
+                  <w:iCs/>
+                  <w:noProof/>
+                </w:rPr>
+                <w:t>Marvel Universe Social Graph</w:t>
+              </w:r>
+              <w:r>
+                <w:rPr>
+                  <w:noProof/>
+                </w:rPr>
+                <w:t>. Retrieved from Github: http://syntagmatic.github.io/exposedata/marvel/</w:t>
+              </w:r>
+            </w:p>
+            <w:p>
+              <w:pPr>
+                <w:pStyle w:val="Bibliography"/>
+                <w:ind w:left="720" w:hanging="720"/>
+                <w:rPr>
+                  <w:noProof/>
+                </w:rPr>
+              </w:pPr>
+              <w:r>
+                <w:rPr>
+                  <w:noProof/>
+                </w:rPr>
+                <w:t xml:space="preserve">Yelp. (2019, December). </w:t>
+              </w:r>
+              <w:r>
+                <w:rPr>
+                  <w:i/>
+                  <w:iCs/>
+                  <w:noProof/>
+                </w:rPr>
+                <w:t>Yelp Open Dataset</w:t>
+              </w:r>
+              <w:r>
+                <w:rPr>
+                  <w:noProof/>
+                </w:rPr>
+                <w:t>. Retrieved from Yelp: https://www.yelp.com/dataset</w:t>
+              </w:r>
+            </w:p>
+            <w:p>
+              <w:r>
+                <w:rPr>
+                  <w:b/>
+                  <w:bCs/>
+                  <w:noProof/>
+                </w:rPr>
+                <w:fldChar w:fldCharType="end"/>
+              </w:r>
+            </w:p>
+          </w:sdtContent>
+        </w:sdt>
+      </w:sdtContent>
+    </w:sdt>
     <w:p/>
     <w:p>
       <w:r>
@@ -5557,6 +7381,73 @@
       <w:contextualSpacing/>
     </w:pPr>
   </w:style>
+  <w:style w:type="paragraph" w:styleId="Bibliography">
+    <w:name w:val="Bibliography"/>
+    <w:basedOn w:val="Normal"/>
+    <w:next w:val="Normal"/>
+    <w:uiPriority w:val="37"/>
+    <w:unhideWhenUsed/>
+    <w:rsid w:val="009762E1"/>
+  </w:style>
+  <w:style w:type="paragraph" w:styleId="TOCHeading">
+    <w:name w:val="TOC Heading"/>
+    <w:basedOn w:val="Heading1"/>
+    <w:next w:val="Normal"/>
+    <w:uiPriority w:val="39"/>
+    <w:unhideWhenUsed/>
+    <w:qFormat/>
+    <w:rsid w:val="009762E1"/>
+    <w:pPr>
+      <w:keepNext/>
+      <w:keepLines/>
+      <w:spacing w:before="240" w:line="259" w:lineRule="auto"/>
+      <w:jc w:val="left"/>
+      <w:outlineLvl w:val="9"/>
+    </w:pPr>
+    <w:rPr>
+      <w:rFonts w:asciiTheme="majorHAnsi" w:eastAsiaTheme="majorEastAsia" w:hAnsiTheme="majorHAnsi" w:cstheme="majorBidi"/>
+      <w:b w:val="0"/>
+      <w:color w:val="2F5496" w:themeColor="accent1" w:themeShade="BF"/>
+      <w:sz w:val="32"/>
+      <w:szCs w:val="32"/>
+    </w:rPr>
+  </w:style>
+  <w:style w:type="paragraph" w:styleId="TOC1">
+    <w:name w:val="toc 1"/>
+    <w:basedOn w:val="Normal"/>
+    <w:next w:val="Normal"/>
+    <w:autoRedefine/>
+    <w:uiPriority w:val="39"/>
+    <w:unhideWhenUsed/>
+    <w:rsid w:val="009762E1"/>
+    <w:pPr>
+      <w:spacing w:after="100"/>
+    </w:pPr>
+  </w:style>
+  <w:style w:type="paragraph" w:styleId="TOC2">
+    <w:name w:val="toc 2"/>
+    <w:basedOn w:val="Normal"/>
+    <w:next w:val="Normal"/>
+    <w:autoRedefine/>
+    <w:uiPriority w:val="39"/>
+    <w:unhideWhenUsed/>
+    <w:rsid w:val="009762E1"/>
+    <w:pPr>
+      <w:spacing w:after="100"/>
+      <w:ind w:left="240"/>
+    </w:pPr>
+  </w:style>
+  <w:style w:type="character" w:styleId="Hyperlink">
+    <w:name w:val="Hyperlink"/>
+    <w:basedOn w:val="DefaultParagraphFont"/>
+    <w:uiPriority w:val="99"/>
+    <w:unhideWhenUsed/>
+    <w:rsid w:val="009762E1"/>
+    <w:rPr>
+      <w:color w:val="0563C1" w:themeColor="hyperlink"/>
+      <w:u w:val="single"/>
+    </w:rPr>
+  </w:style>
 </w:styles>
 </file>
 
@@ -5869,7 +7760,7 @@
     <b:Title>Industrial Internet of Things:Persistence for Time Series with NoSQL Databases</b:Title>
     <b:Year>2019</b:Year>
     <b:ConferenceName>2019 IEEE 28th International Conference on Enabling Technologies: Infrastructure for Collaborative Enterprises (WETICE)</b:ConferenceName>
-    <b:RefOrder>6</b:RefOrder>
+    <b:RefOrder>14</b:RefOrder>
   </b:Source>
   <b:Source>
     <b:Tag>Bas17</b:Tag>
@@ -5883,7 +7774,7 @@
       </b:Author>
     </b:Author>
     <b:JournalName>IEEE TRANSACTIONS ON PARALLEL AND DISTRIBUTED SYSTEMS, VOL. 28, NO. 11, NOVEMBER 2017</b:JournalName>
-    <b:RefOrder>1</b:RefOrder>
+    <b:RefOrder>6</b:RefOrder>
   </b:Source>
   <b:Source>
     <b:Tag>Ani19</b:Tag>
@@ -5910,48 +7801,7 @@
     <b:Title>Labeled property graphs: SQL or NoSQL?</b:Title>
     <b:Year>2019</b:Year>
     <b:ConferenceName>2019 Ivannikov Memorial Workshop (IVMEM)</b:ConferenceName>
-    <b:RefOrder>7</b:RefOrder>
-  </b:Source>
-  <b:Source>
-    <b:Tag>Bal17</b:Tag>
-    <b:SourceType>ConferenceProceedings</b:SourceType>
-    <b:Guid>{F8A913F7-B96E-472B-A858-CE3CCB2BF544}</b:Guid>
-    <b:Author>
-      <b:Author>
-        <b:NameList>
-          <b:Person>
-            <b:Last>Balis</b:Last>
-            <b:First>B</b:First>
-          </b:Person>
-          <b:Person>
-            <b:Last>Bubak</b:Last>
-            <b:First>M</b:First>
-          </b:Person>
-          <b:Person>
-            <b:Last>Harezlak</b:Last>
-            <b:First>D</b:First>
-          </b:Person>
-          <b:Person>
-            <b:Last>Nowakowski</b:Last>
-            <b:First>P</b:First>
-          </b:Person>
-          <b:Person>
-            <b:Last>Pawlik</b:Last>
-            <b:First>M</b:First>
-          </b:Person>
-          <b:Person>
-            <b:Last>Wilk</b:Last>
-            <b:First>B</b:First>
-          </b:Person>
-        </b:NameList>
-      </b:Author>
-    </b:Author>
-    <b:Title>Towards an operational database for real-time environmental monitoring and early warning systems</b:Title>
-    <b:Year>2017</b:Year>
-    <b:ConferenceName>International Conference on Computational Science, ICCS 2007, 12-14 June 2017</b:ConferenceName>
-    <b:City>Zurich, Switzerland</b:City>
-    <b:Publisher>Elsevier B.V.</b:Publisher>
-    <b:RefOrder>8</b:RefOrder>
+    <b:RefOrder>15</b:RefOrder>
   </b:Source>
   <b:Source>
     <b:Tag>Mad16</b:Tag>
@@ -5973,7 +7823,7 @@
     <b:Month>May</b:Month>
     <b:Day>16</b:Day>
     <b:URL>https://madusudanan.com/blog/understanding-postgres-caching-in-depth/</b:URL>
-    <b:RefOrder>2</b:RefOrder>
+    <b:RefOrder>7</b:RefOrder>
   </b:Source>
   <b:Source>
     <b:Tag>His19</b:Tag>
@@ -5988,7 +7838,7 @@
     <b:InternetSiteTitle>Historical Option Data</b:InternetSiteTitle>
     <b:Year>2019</b:Year>
     <b:URL>https://www.historicaloptiondata.com/</b:URL>
-    <b:RefOrder>3</b:RefOrder>
+    <b:RefOrder>8</b:RefOrder>
   </b:Source>
   <b:Source>
     <b:Tag>Mar18</b:Tag>
@@ -6003,7 +7853,7 @@
         <b:Corporate>Syntagmatic</b:Corporate>
       </b:Author>
     </b:Author>
-    <b:RefOrder>4</b:RefOrder>
+    <b:RefOrder>9</b:RefOrder>
   </b:Source>
   <b:Source>
     <b:Tag>Yel19</b:Tag>
@@ -6019,13 +7869,174 @@
     <b:Year>2019</b:Year>
     <b:Month>December</b:Month>
     <b:URL>https://www.yelp.com/dataset</b:URL>
+    <b:RefOrder>10</b:RefOrder>
+  </b:Source>
+  <b:Source>
+    <b:Tag>Man17</b:Tag>
+    <b:SourceType>JournalArticle</b:SourceType>
+    <b:Guid>{D081DA8D-8BA2-43AF-9152-CCE1029ED96C}</b:Guid>
+    <b:Title>Data Storage Management in Cloud Environments: Taxonomy, Survey, and Future Directions</b:Title>
+    <b:Year>2017</b:Year>
+    <b:Author>
+      <b:Author>
+        <b:NameList>
+          <b:Person>
+            <b:Last>Mansouri</b:Last>
+            <b:First>Y</b:First>
+          </b:Person>
+          <b:Person>
+            <b:Last>Nadjaran</b:Last>
+            <b:First>T</b:First>
+          </b:Person>
+          <b:Person>
+            <b:Last>Buyya</b:Last>
+            <b:First>R</b:First>
+          </b:Person>
+        </b:NameList>
+      </b:Author>
+    </b:Author>
+    <b:JournalName>ACM Computing Surveys, Vol. 50, No. 6, Article 91</b:JournalName>
+    <b:RefOrder>1</b:RefOrder>
+  </b:Source>
+  <b:Source>
+    <b:Tag>Par18</b:Tag>
+    <b:SourceType>JournalArticle</b:SourceType>
+    <b:Guid>{DE67E946-DBDC-4495-BCE8-5064EB0452E0}</b:Guid>
+    <b:Title>Design of Connected Data Lake System based on Micro Cloud Storage</b:Title>
+    <b:Year>2018</b:Year>
+    <b:Author>
+      <b:Author>
+        <b:Corporate>Parks et al.</b:Corporate>
+      </b:Author>
+    </b:Author>
+    <b:RefOrder>2</b:RefOrder>
+  </b:Source>
+  <b:Source>
+    <b:Tag>McK19</b:Tag>
+    <b:SourceType>JournalArticle</b:SourceType>
+    <b:Guid>{BCD19561-6B66-48D5-AC09-EAB818835DDF}</b:Guid>
+    <b:Title>Data Lakes and Data Warehouses, Working Tandom</b:Title>
+    <b:Year>2019</b:Year>
+    <b:Author>
+      <b:Author>
+        <b:NameList>
+          <b:Person>
+            <b:Last>McKendrick</b:Last>
+            <b:First>J</b:First>
+          </b:Person>
+        </b:NameList>
+      </b:Author>
+    </b:Author>
+    <b:JournalName>DATABASE TRENDS AND APPLICATIONS OCTCBER/NOVEMBER 2019</b:JournalName>
+    <b:RefOrder>3</b:RefOrder>
+  </b:Source>
+  <b:Source>
+    <b:Tag>Kna18</b:Tag>
+    <b:SourceType>JournalArticle</b:SourceType>
+    <b:Guid>{8E035254-A6F1-49CC-BC35-1F9E97BB794E}</b:Guid>
+    <b:Title>Building novel capabilities to enable business intelligence agility: results from a quantitative study </b:Title>
+    <b:Year>2018</b:Year>
+    <b:Author>
+      <b:Author>
+        <b:NameList>
+          <b:Person>
+            <b:Last>Knabke</b:Last>
+            <b:First>T</b:First>
+          </b:Person>
+          <b:Person>
+            <b:Last>Olbrich</b:Last>
+            <b:First>S</b:First>
+          </b:Person>
+        </b:NameList>
+      </b:Author>
+    </b:Author>
+    <b:RefOrder>4</b:RefOrder>
+  </b:Source>
+  <b:Source>
+    <b:Tag>Pat18</b:Tag>
+    <b:SourceType>JournalArticle</b:SourceType>
+    <b:Guid>{7DE90E53-AAE3-4BB7-91FE-A916F9D73CFD}</b:Guid>
+    <b:Author>
+      <b:Author>
+        <b:Corporate>Patil et al.</b:Corporate>
+      </b:Author>
+    </b:Author>
+    <b:Title>A Survey on Graph Database Management Techniques for Huge Unstructured Data </b:Title>
+    <b:JournalName>International Journal of Electrical and Computer Engineering Vol. 8, No. 2</b:JournalName>
+    <b:Year>2018</b:Year>
+    <b:Pages>1140-1151</b:Pages>
     <b:RefOrder>5</b:RefOrder>
+  </b:Source>
+  <b:Source>
+    <b:Tag>Bal17</b:Tag>
+    <b:SourceType>ConferenceProceedings</b:SourceType>
+    <b:Guid>{08AF0CB3-DECF-46AF-BE56-5B700F3E66E4}</b:Guid>
+    <b:Author>
+      <b:Author>
+        <b:Corporate>Balis et al.</b:Corporate>
+      </b:Author>
+    </b:Author>
+    <b:Title>Towards an operational database for real-time environmental monitoring and early warning systems</b:Title>
+    <b:Year>2017</b:Year>
+    <b:ConferenceName>International Conference on Computational Science, ICCS 2007, 12-14 June 2017</b:ConferenceName>
+    <b:City>Zurich, Switzerland</b:City>
+    <b:Publisher>Elsevier B.V.</b:Publisher>
+    <b:RefOrder>11</b:RefOrder>
+  </b:Source>
+  <b:Source>
+    <b:Tag>Ham17</b:Tag>
+    <b:SourceType>ConferenceProceedings</b:SourceType>
+    <b:Guid>{4186A382-9CF7-4EE9-9CC5-BD3B5C2A2F45}</b:Guid>
+    <b:Title>Document-Oriented Data Schema for Relational Database Migration to NoSQL</b:Title>
+    <b:Year>2017</b:Year>
+    <b:ConferenceName>2017 International Conference on Big Data Innovations and Applications</b:ConferenceName>
+    <b:Author>
+      <b:Author>
+        <b:NameList>
+          <b:Person>
+            <b:Last>Hamouda</b:Last>
+            <b:First>S</b:First>
+          </b:Person>
+          <b:Person>
+            <b:Last>Zainol</b:Last>
+            <b:First>Z</b:First>
+          </b:Person>
+        </b:NameList>
+      </b:Author>
+    </b:Author>
+    <b:RefOrder>12</b:RefOrder>
+  </b:Source>
+  <b:Source>
+    <b:Tag>Sch19</b:Tag>
+    <b:SourceType>ConferenceProceedings</b:SourceType>
+    <b:Guid>{B9EDA503-BCB6-457E-98EC-9CCC4DD85535}</b:Guid>
+    <b:Author>
+      <b:Author>
+        <b:NameList>
+          <b:Person>
+            <b:Last>Schreiner</b:Last>
+            <b:First>G</b:First>
+          </b:Person>
+          <b:Person>
+            <b:Last>Duarte</b:Last>
+            <b:First>D</b:First>
+          </b:Person>
+          <b:Person>
+            <b:Last>Santos Mello</b:Last>
+            <b:First>R</b:First>
+          </b:Person>
+        </b:NameList>
+      </b:Author>
+    </b:Author>
+    <b:Title>Bringing SQL databases to key-based NoSQL databases: a canonical approach</b:Title>
+    <b:Year>2019</b:Year>
+    <b:RefOrder>13</b:RefOrder>
   </b:Source>
 </b:Sources>
 </file>
 
 <file path=customXml/itemProps1.xml><?xml version="1.0" encoding="utf-8"?>
-<ds:datastoreItem xmlns:ds="http://schemas.openxmlformats.org/officeDocument/2006/customXml" ds:itemID="{B7C220BC-3A1F-4519-A939-DDD1562A30CA}">
+<ds:datastoreItem xmlns:ds="http://schemas.openxmlformats.org/officeDocument/2006/customXml" ds:itemID="{674EC1F5-2302-4D2D-86F9-604EB9F2E0F5}">
   <ds:schemaRefs>
     <ds:schemaRef ds:uri="http://schemas.openxmlformats.org/officeDocument/2006/bibliography"/>
   </ds:schemaRefs>

</xml_diff>